<commit_message>
Updated data directory adress in GRANDScripts.pdf
</commit_message>
<xml_diff>
--- a/GRANDscripts/GRANDscripts.docx
+++ b/GRANDscripts/GRANDscripts.docx
@@ -115,18 +115,27 @@
           <w:color w:val="FF0000"/>
         </w:rPr>
       </w:pPr>
+      <w:proofErr w:type="spellStart"/>
       <w:r>
         <w:rPr>
           <w:b/>
           <w:color w:val="FF0000"/>
         </w:rPr>
-        <w:t>Disclamer: I start writing this file exactly 11 hours before the session starts. It is therefore certainly full of mistakes!!</w:t>
-      </w:r>
+        <w:t>Disclamer</w:t>
+      </w:r>
+      <w:proofErr w:type="spellEnd"/>
       <w:r>
         <w:rPr>
           <w:b/>
           <w:color w:val="FF0000"/>
         </w:rPr>
+        <w:t>: I start writing this file exactly 11 hours before the session starts. It is therefore certainly full of mistakes!!</w:t>
+      </w:r>
+      <w:r>
+        <w:rPr>
+          <w:b/>
+          <w:color w:val="FF0000"/>
+        </w:rPr>
         <w:t xml:space="preserve"> </w:t>
       </w:r>
     </w:p>
@@ -138,6 +147,7 @@
           <w:color w:val="FF0000"/>
         </w:rPr>
       </w:pPr>
+      <w:proofErr w:type="spellStart"/>
       <w:r>
         <w:rPr>
           <w:b/>
@@ -152,7 +162,16 @@
           <w:i/>
           <w:color w:val="FF0000"/>
         </w:rPr>
-        <w:t xml:space="preserve">e n°1: find and correct them </w:t>
+        <w:t>e</w:t>
+      </w:r>
+      <w:proofErr w:type="spellEnd"/>
+      <w:r>
+        <w:rPr>
+          <w:b/>
+          <w:i/>
+          <w:color w:val="FF0000"/>
+        </w:rPr>
+        <w:t xml:space="preserve"> n°1: find and correct them </w:t>
       </w:r>
       <w:r>
         <w:sym w:font="Wingdings" w:char="F04A"/>
@@ -292,7 +311,25 @@
           <w:i/>
           <w:color w:val="FF0000"/>
         </w:rPr>
-        <w:t xml:space="preserve"> The exercises allowing to get a broad idea of the topic are </w:t>
+        <w:t xml:space="preserve"> The exercises allowing </w:t>
+      </w:r>
+      <w:proofErr w:type="gramStart"/>
+      <w:r>
+        <w:rPr>
+          <w:b/>
+          <w:i/>
+          <w:color w:val="FF0000"/>
+        </w:rPr>
+        <w:t>to get</w:t>
+      </w:r>
+      <w:proofErr w:type="gramEnd"/>
+      <w:r>
+        <w:rPr>
+          <w:b/>
+          <w:i/>
+          <w:color w:val="FF0000"/>
+        </w:rPr>
+        <w:t xml:space="preserve"> a broad idea of the topic are </w:t>
       </w:r>
       <w:r>
         <w:rPr>
@@ -333,8 +370,13 @@
       <w:pPr>
         <w:pStyle w:val="Titre2"/>
       </w:pPr>
-      <w:r>
-        <w:t>TextBook antenna theory</w:t>
+      <w:proofErr w:type="spellStart"/>
+      <w:r>
+        <w:t>TextBook</w:t>
+      </w:r>
+      <w:proofErr w:type="spellEnd"/>
+      <w:r>
+        <w:t xml:space="preserve"> antenna theory</w:t>
       </w:r>
     </w:p>
     <w:p>
@@ -351,12 +393,14 @@
         <w:t xml:space="preserve"> may want to check </w:t>
       </w:r>
       <w:hyperlink r:id="rId9" w:history="1">
+        <w:proofErr w:type="spellStart"/>
         <w:r>
           <w:rPr>
             <w:rStyle w:val="Lienhypertexte"/>
           </w:rPr>
           <w:t>Balanis</w:t>
         </w:r>
+        <w:proofErr w:type="spellEnd"/>
         <w:r>
           <w:rPr>
             <w:rStyle w:val="Lienhypertexte"/>
@@ -455,7 +499,11 @@
         <w:t>A</w:t>
       </w:r>
       <w:r>
-        <w:t>=R</w:t>
+        <w:t>=</w:t>
+      </w:r>
+      <w:proofErr w:type="spellStart"/>
+      <w:r>
+        <w:t>R</w:t>
       </w:r>
       <w:r>
         <w:rPr>
@@ -472,6 +520,7 @@
         </w:rPr>
         <w:t>A</w:t>
       </w:r>
+      <w:proofErr w:type="spellEnd"/>
       <w:r>
         <w:t xml:space="preserve"> (with R</w:t>
       </w:r>
@@ -533,14 +582,26 @@
         <w:t>A</w:t>
       </w:r>
       <w:r>
-        <w:t xml:space="preserve"> is a </w:t>
-      </w:r>
-      <w:r>
-        <w:rPr>
-          <w:b/>
-          <w:i/>
-        </w:rPr>
-        <w:t>radiative impedance</w:t>
+        <w:t xml:space="preserve"> is </w:t>
+      </w:r>
+      <w:proofErr w:type="gramStart"/>
+      <w:r>
+        <w:t xml:space="preserve">a </w:t>
+      </w:r>
+      <w:r>
+        <w:rPr>
+          <w:b/>
+          <w:i/>
+        </w:rPr>
+        <w:t>radiative</w:t>
+      </w:r>
+      <w:proofErr w:type="gramEnd"/>
+      <w:r>
+        <w:rPr>
+          <w:b/>
+          <w:i/>
+        </w:rPr>
+        <w:t xml:space="preserve"> impedance</w:t>
       </w:r>
       <w:r>
         <w:t>, and has nothing to do</w:t>
@@ -564,7 +625,15 @@
         <w:t xml:space="preserve"> </w:t>
       </w:r>
       <w:r>
-        <w:t xml:space="preserve">real part of the radiative impedance allows in particular to compute the </w:t>
+        <w:t xml:space="preserve">real part of the radiative impedance allows in particular </w:t>
+      </w:r>
+      <w:proofErr w:type="gramStart"/>
+      <w:r>
+        <w:t>to compute</w:t>
+      </w:r>
+      <w:proofErr w:type="gramEnd"/>
+      <w:r>
+        <w:t xml:space="preserve"> the </w:t>
       </w:r>
       <w:r>
         <w:t xml:space="preserve">power </w:t>
@@ -694,7 +763,14 @@
         <w:rPr>
           <w:b/>
         </w:rPr>
-        <w:t xml:space="preserve"> G</w:t>
+        <w:t xml:space="preserve"> </w:t>
+      </w:r>
+      <w:proofErr w:type="gramStart"/>
+      <w:r>
+        <w:rPr>
+          <w:b/>
+        </w:rPr>
+        <w:t>G</w:t>
       </w:r>
       <w:r>
         <w:rPr>
@@ -702,6 +778,7 @@
         </w:rPr>
         <w:t>(</w:t>
       </w:r>
+      <w:proofErr w:type="gramEnd"/>
       <w:r>
         <w:rPr>
           <w:rFonts w:ascii="Symbol" w:hAnsi="Symbol"/>
@@ -1071,8 +1148,13 @@
     </w:p>
     <w:p/>
     <w:p>
-      <w:r>
-        <w:t xml:space="preserve">where </w:t>
+      <w:proofErr w:type="gramStart"/>
+      <w:r>
+        <w:t>where</w:t>
+      </w:r>
+      <w:proofErr w:type="gramEnd"/>
+      <w:r>
+        <w:t xml:space="preserve"> </w:t>
       </w:r>
       <w:r>
         <w:rPr>
@@ -1127,7 +1209,15 @@
         <w:t>As we are detecting electrical fields</w:t>
       </w:r>
       <w:r>
-        <w:t xml:space="preserve"> -a vectorial information-</w:t>
+        <w:t xml:space="preserve"> -a </w:t>
+      </w:r>
+      <w:proofErr w:type="spellStart"/>
+      <w:r>
+        <w:t>vectorial</w:t>
+      </w:r>
+      <w:proofErr w:type="spellEnd"/>
+      <w:r>
+        <w:t xml:space="preserve"> information-</w:t>
       </w:r>
       <w:r>
         <w:t xml:space="preserve">, a more natural quantity to use </w:t>
@@ -1358,11 +1448,16 @@
           </wp:anchor>
         </w:drawing>
       </w:r>
+      <w:proofErr w:type="gramStart"/>
       <w:r>
         <w:t>w</w:t>
       </w:r>
       <w:r>
-        <w:t xml:space="preserve">here V is the voltage generated at the antenna output by an incoming field </w:t>
+        <w:t>here</w:t>
+      </w:r>
+      <w:proofErr w:type="gramEnd"/>
+      <w:r>
+        <w:t xml:space="preserve"> V is the voltage generated at the antenna output by an incoming field </w:t>
       </w:r>
       <m:oMath>
         <m:acc>
@@ -1392,7 +1487,15 @@
         <w:t xml:space="preserve"> </w:t>
       </w:r>
       <w:r>
-        <w:t xml:space="preserve">The vectorial quantity </w:t>
+        <w:t xml:space="preserve">The </w:t>
+      </w:r>
+      <w:proofErr w:type="spellStart"/>
+      <w:r>
+        <w:t>vectorial</w:t>
+      </w:r>
+      <w:proofErr w:type="spellEnd"/>
+      <w:r>
+        <w:t xml:space="preserve"> quantity </w:t>
       </w:r>
       <m:oMath>
         <m:acc>
@@ -1944,7 +2047,15 @@
           <w:b/>
           <w:i/>
         </w:rPr>
-        <w:t xml:space="preserve"> alon</w:t>
+        <w:t xml:space="preserve"> </w:t>
+      </w:r>
+      <w:proofErr w:type="gramStart"/>
+      <w:r>
+        <w:rPr>
+          <w:b/>
+          <w:i/>
+        </w:rPr>
+        <w:t>alon</w:t>
       </w:r>
       <w:r>
         <w:rPr>
@@ -1960,6 +2071,7 @@
         </w:rPr>
         <w:t xml:space="preserve">  </w:t>
       </w:r>
+      <w:proofErr w:type="gramEnd"/>
       <m:oMath>
         <m:acc>
           <m:accPr>
@@ -2140,8 +2252,13 @@
       <w:r>
         <w:t xml:space="preserve">GRAND </w:t>
       </w:r>
-      <w:r>
-        <w:t xml:space="preserve">HorizonAntenna </w:t>
+      <w:proofErr w:type="spellStart"/>
+      <w:r>
+        <w:t>HorizonAntenna</w:t>
+      </w:r>
+      <w:proofErr w:type="spellEnd"/>
+      <w:r>
+        <w:t xml:space="preserve"> </w:t>
       </w:r>
       <w:r>
         <w:t xml:space="preserve">(see section </w:t>
@@ -2265,12 +2382,14 @@
       <w:r>
         <w:t xml:space="preserve">The output file </w:t>
       </w:r>
+      <w:proofErr w:type="spellStart"/>
       <w:r>
         <w:rPr>
           <w:i/>
         </w:rPr>
         <w:t>HorizonAntenna_X.out</w:t>
       </w:r>
+      <w:proofErr w:type="spellEnd"/>
       <w:r>
         <w:t xml:space="preserve"> is available in the </w:t>
       </w:r>
@@ -2523,8 +2642,18 @@
           <w:b/>
           <w:i/>
         </w:rPr>
-        <w:t xml:space="preserve"> the formula allowing to compute</w:t>
-      </w:r>
+        <w:t xml:space="preserve"> the formula allowing </w:t>
+      </w:r>
+      <w:proofErr w:type="gramStart"/>
+      <w:r>
+        <w:rPr>
+          <w:rFonts w:eastAsiaTheme="minorEastAsia"/>
+          <w:b/>
+          <w:i/>
+        </w:rPr>
+        <w:t>to compute</w:t>
+      </w:r>
+      <w:proofErr w:type="gramEnd"/>
       <w:r>
         <w:rPr>
           <w:b/>
@@ -2923,11 +3052,19 @@
           <w:i/>
         </w:rPr>
       </w:pPr>
-      <w:r>
-        <w:rPr>
-          <w:i/>
-        </w:rPr>
-        <w:t>where Z</w:t>
+      <w:proofErr w:type="gramStart"/>
+      <w:r>
+        <w:rPr>
+          <w:i/>
+        </w:rPr>
+        <w:t>where</w:t>
+      </w:r>
+      <w:proofErr w:type="gramEnd"/>
+      <w:r>
+        <w:rPr>
+          <w:i/>
+        </w:rPr>
+        <w:t xml:space="preserve"> Z</w:t>
       </w:r>
       <w:r>
         <w:rPr>
@@ -2981,7 +3118,15 @@
         <w:t>L</w:t>
       </w:r>
       <w:r>
-        <w:t xml:space="preserve"> (see Fig. 1). The “usefull” voltage generated at antenna output is </w:t>
+        <w:t xml:space="preserve"> (see Fig. 1). The “</w:t>
+      </w:r>
+      <w:proofErr w:type="spellStart"/>
+      <w:r>
+        <w:t>usefull</w:t>
+      </w:r>
+      <w:proofErr w:type="spellEnd"/>
+      <w:r>
+        <w:t xml:space="preserve">” voltage generated at antenna output is </w:t>
       </w:r>
       <w:r>
         <w:lastRenderedPageBreak/>
@@ -2994,10 +3139,18 @@
         <w:t>L</w:t>
       </w:r>
       <w:r>
-        <w:t xml:space="preserve"> (see Fig. 1) </w:t>
-      </w:r>
-      <w:r>
-        <w:t xml:space="preserve"> and rather than </w:t>
+        <w:t xml:space="preserve"> (see Fig. 1</w:t>
+      </w:r>
+      <w:proofErr w:type="gramStart"/>
+      <w:r>
+        <w:t xml:space="preserve">) </w:t>
+      </w:r>
+      <w:r>
+        <w:t xml:space="preserve"> and</w:t>
+      </w:r>
+      <w:proofErr w:type="gramEnd"/>
+      <w:r>
+        <w:t xml:space="preserve"> rather than </w:t>
       </w:r>
       <m:oMath>
         <m:acc>
@@ -3375,7 +3528,16 @@
           <w:b/>
           <w:i/>
         </w:rPr>
-        <w:t xml:space="preserve"> = R</w:t>
+        <w:t xml:space="preserve"> = </w:t>
+      </w:r>
+      <w:proofErr w:type="spellStart"/>
+      <w:r>
+        <w:rPr>
+          <w:rFonts w:eastAsiaTheme="minorEastAsia"/>
+          <w:b/>
+          <w:i/>
+        </w:rPr>
+        <w:t>R</w:t>
       </w:r>
       <w:r>
         <w:rPr>
@@ -3403,6 +3565,7 @@
         </w:rPr>
         <w:t>L</w:t>
       </w:r>
+      <w:proofErr w:type="spellEnd"/>
       <w:r>
         <w:rPr>
           <w:rFonts w:eastAsiaTheme="minorEastAsia"/>
@@ -3543,8 +3706,9 @@
           <w:i/>
           <w:color w:val="A6A6A6" w:themeColor="background1" w:themeShade="A6"/>
         </w:rPr>
-        <w:t xml:space="preserve"> and compare your results of exercises </w:t>
-      </w:r>
+        <w:t xml:space="preserve"> and compare your results of </w:t>
+      </w:r>
+      <w:proofErr w:type="gramStart"/>
       <w:r>
         <w:rPr>
           <w:rFonts w:eastAsiaTheme="minorEastAsia"/>
@@ -3552,7 +3716,26 @@
           <w:i/>
           <w:color w:val="A6A6A6" w:themeColor="background1" w:themeShade="A6"/>
         </w:rPr>
-        <w:t xml:space="preserve"> n°3 &amp; 4 to lines </w:t>
+        <w:t xml:space="preserve">exercises </w:t>
+      </w:r>
+      <w:r>
+        <w:rPr>
+          <w:rFonts w:eastAsiaTheme="minorEastAsia"/>
+          <w:b/>
+          <w:i/>
+          <w:color w:val="A6A6A6" w:themeColor="background1" w:themeShade="A6"/>
+        </w:rPr>
+        <w:t xml:space="preserve"> n</w:t>
+      </w:r>
+      <w:proofErr w:type="gramEnd"/>
+      <w:r>
+        <w:rPr>
+          <w:rFonts w:eastAsiaTheme="minorEastAsia"/>
+          <w:b/>
+          <w:i/>
+          <w:color w:val="A6A6A6" w:themeColor="background1" w:themeShade="A6"/>
+        </w:rPr>
+        <w:t xml:space="preserve">°3 &amp; 4 to lines </w:t>
       </w:r>
       <w:r>
         <w:rPr>
@@ -3848,12 +4031,21 @@
           <w:rFonts w:eastAsiaTheme="minorEastAsia"/>
         </w:rPr>
       </w:pPr>
-      <w:r>
-        <w:rPr>
-          <w:b/>
-          <w:i/>
-        </w:rPr>
-        <w:t>for a given voltage at antenna output V</w:t>
+      <w:proofErr w:type="gramStart"/>
+      <w:r>
+        <w:rPr>
+          <w:b/>
+          <w:i/>
+        </w:rPr>
+        <w:t>for</w:t>
+      </w:r>
+      <w:proofErr w:type="gramEnd"/>
+      <w:r>
+        <w:rPr>
+          <w:b/>
+          <w:i/>
+        </w:rPr>
+        <w:t xml:space="preserve"> a given voltage at antenna output V</w:t>
       </w:r>
       <w:r>
         <w:rPr>
@@ -4353,7 +4545,15 @@
           <w:rFonts w:eastAsiaTheme="minorEastAsia"/>
           <w:b/>
         </w:rPr>
-        <w:t xml:space="preserve"> Hor</w:t>
+        <w:t xml:space="preserve"> </w:t>
+      </w:r>
+      <w:proofErr w:type="spellStart"/>
+      <w:r>
+        <w:rPr>
+          <w:rFonts w:eastAsiaTheme="minorEastAsia"/>
+          <w:b/>
+        </w:rPr>
+        <w:t>Hor</w:t>
       </w:r>
       <w:r>
         <w:rPr>
@@ -4362,6 +4562,7 @@
         </w:rPr>
         <w:t>izonAntenna</w:t>
       </w:r>
+      <w:proofErr w:type="spellEnd"/>
       <w:r>
         <w:rPr>
           <w:rFonts w:eastAsiaTheme="minorEastAsia"/>
@@ -4671,22 +4872,33 @@
         </w:rPr>
         <w:t>$DATAPATH/</w:t>
       </w:r>
+      <w:proofErr w:type="spellStart"/>
       <w:r>
         <w:rPr>
           <w:rFonts w:eastAsiaTheme="minorEastAsia"/>
           <w:b/>
           <w:color w:val="00B050"/>
         </w:rPr>
-        <w:t>HorizonAntenna_X</w:t>
-      </w:r>
+        <w:t>HorizonAntenna_</w:t>
+      </w:r>
+      <w:proofErr w:type="gramStart"/>
       <w:r>
         <w:rPr>
           <w:rFonts w:eastAsiaTheme="minorEastAsia"/>
           <w:b/>
           <w:color w:val="00B050"/>
         </w:rPr>
+        <w:t>X</w:t>
+      </w:r>
+      <w:r>
+        <w:rPr>
+          <w:rFonts w:eastAsiaTheme="minorEastAsia"/>
+          <w:b/>
+          <w:color w:val="00B050"/>
+        </w:rPr>
         <w:t>.out</w:t>
       </w:r>
+      <w:proofErr w:type="spellEnd"/>
       <w:r>
         <w:rPr>
           <w:rFonts w:eastAsiaTheme="minorEastAsia"/>
@@ -4709,7 +4921,16 @@
           <w:b/>
           <w:color w:val="00B050"/>
         </w:rPr>
-        <w:t xml:space="preserve">50” which </w:t>
+        <w:t>50</w:t>
+      </w:r>
+      <w:proofErr w:type="gramEnd"/>
+      <w:r>
+        <w:rPr>
+          <w:rFonts w:eastAsiaTheme="minorEastAsia"/>
+          <w:b/>
+          <w:color w:val="00B050"/>
+        </w:rPr>
+        <w:t xml:space="preserve">” which </w:t>
       </w:r>
       <w:r>
         <w:rPr>
@@ -4781,13 +5002,23 @@
           <w:i/>
         </w:rPr>
       </w:pPr>
-      <w:r>
-        <w:rPr>
-          <w:rFonts w:eastAsiaTheme="minorEastAsia"/>
-          <w:b/>
-          <w:i/>
-        </w:rPr>
-        <w:t>Quizz question</w:t>
+      <w:proofErr w:type="spellStart"/>
+      <w:r>
+        <w:rPr>
+          <w:rFonts w:eastAsiaTheme="minorEastAsia"/>
+          <w:b/>
+          <w:i/>
+        </w:rPr>
+        <w:t>Quizz</w:t>
+      </w:r>
+      <w:proofErr w:type="spellEnd"/>
+      <w:r>
+        <w:rPr>
+          <w:rFonts w:eastAsiaTheme="minorEastAsia"/>
+          <w:b/>
+          <w:i/>
+        </w:rPr>
+        <w:t xml:space="preserve"> question</w:t>
       </w:r>
       <w:r>
         <w:rPr>
@@ -4803,7 +5034,16 @@
           <w:b/>
           <w:i/>
         </w:rPr>
-        <w:t>: why is the maximum of l</w:t>
+        <w:t xml:space="preserve">: why is the maximum of </w:t>
+      </w:r>
+      <w:proofErr w:type="spellStart"/>
+      <w:r>
+        <w:rPr>
+          <w:rFonts w:eastAsiaTheme="minorEastAsia"/>
+          <w:b/>
+          <w:i/>
+        </w:rPr>
+        <w:t>l</w:t>
       </w:r>
       <w:r>
         <w:rPr>
@@ -4814,6 +5054,7 @@
         </w:rPr>
         <w:t>eff</w:t>
       </w:r>
+      <w:proofErr w:type="spellEnd"/>
       <w:r>
         <w:rPr>
           <w:rFonts w:eastAsiaTheme="minorEastAsia"/>
@@ -4990,7 +5231,43 @@
           <w:b/>
           <w:i/>
         </w:rPr>
-        <w:t>NEC file name to HorizonAntenna_Y and HorizonAntenna_Z.</w:t>
+        <w:t xml:space="preserve">NEC file name to </w:t>
+      </w:r>
+      <w:proofErr w:type="spellStart"/>
+      <w:r>
+        <w:rPr>
+          <w:rFonts w:eastAsiaTheme="minorEastAsia"/>
+          <w:b/>
+          <w:i/>
+        </w:rPr>
+        <w:t>HorizonAntenna_Y</w:t>
+      </w:r>
+      <w:proofErr w:type="spellEnd"/>
+      <w:r>
+        <w:rPr>
+          <w:rFonts w:eastAsiaTheme="minorEastAsia"/>
+          <w:b/>
+          <w:i/>
+        </w:rPr>
+        <w:t xml:space="preserve"> and </w:t>
+      </w:r>
+      <w:proofErr w:type="spellStart"/>
+      <w:r>
+        <w:rPr>
+          <w:rFonts w:eastAsiaTheme="minorEastAsia"/>
+          <w:b/>
+          <w:i/>
+        </w:rPr>
+        <w:t>HorizonAntenna_Z</w:t>
+      </w:r>
+      <w:proofErr w:type="spellEnd"/>
+      <w:r>
+        <w:rPr>
+          <w:rFonts w:eastAsiaTheme="minorEastAsia"/>
+          <w:b/>
+          <w:i/>
+        </w:rPr>
+        <w:t>.</w:t>
       </w:r>
       <w:r>
         <w:rPr>
@@ -5000,13 +5277,23 @@
         </w:rPr>
         <w:t xml:space="preserve">  </w:t>
       </w:r>
-      <w:r>
-        <w:rPr>
-          <w:rFonts w:eastAsiaTheme="minorEastAsia"/>
-          <w:b/>
-          <w:i/>
-        </w:rPr>
-        <w:t>Quizz question: is everything normal here?</w:t>
+      <w:proofErr w:type="spellStart"/>
+      <w:r>
+        <w:rPr>
+          <w:rFonts w:eastAsiaTheme="minorEastAsia"/>
+          <w:b/>
+          <w:i/>
+        </w:rPr>
+        <w:t>Quizz</w:t>
+      </w:r>
+      <w:proofErr w:type="spellEnd"/>
+      <w:r>
+        <w:rPr>
+          <w:rFonts w:eastAsiaTheme="minorEastAsia"/>
+          <w:b/>
+          <w:i/>
+        </w:rPr>
+        <w:t xml:space="preserve"> question: is everything normal here?</w:t>
       </w:r>
       <w:r>
         <w:rPr>
@@ -5065,7 +5352,11 @@
         </w:rPr>
       </w:pPr>
       <w:r>
-        <w:t>Now that we have computed the matrix</w:t>
+        <w:t xml:space="preserve">Now that we have computed the </w:t>
+      </w:r>
+      <w:proofErr w:type="gramStart"/>
+      <w:r>
+        <w:t>matrix</w:t>
       </w:r>
       <w:r>
         <w:t xml:space="preserve">es </w:t>
@@ -5073,6 +5364,7 @@
       <w:r>
         <w:t xml:space="preserve"> </w:t>
       </w:r>
+      <w:proofErr w:type="gramEnd"/>
       <m:oMath>
         <m:sSubSup>
           <m:sSubSupPr>
@@ -5177,7 +5469,14 @@
         <w:rPr>
           <w:rFonts w:eastAsiaTheme="minorEastAsia"/>
         </w:rPr>
-        <w:t>To do that, we first have to write the electric field time traces [E</w:t>
+        <w:t>To do that, we first have to write the electric field time traces [</w:t>
+      </w:r>
+      <w:proofErr w:type="gramStart"/>
+      <w:r>
+        <w:rPr>
+          <w:rFonts w:eastAsiaTheme="minorEastAsia"/>
+        </w:rPr>
+        <w:t>E</w:t>
       </w:r>
       <w:r>
         <w:rPr>
@@ -5190,7 +5489,14 @@
         <w:rPr>
           <w:rFonts w:eastAsiaTheme="minorEastAsia"/>
         </w:rPr>
-        <w:t>(t), E</w:t>
+        <w:t>(</w:t>
+      </w:r>
+      <w:proofErr w:type="gramEnd"/>
+      <w:r>
+        <w:rPr>
+          <w:rFonts w:eastAsiaTheme="minorEastAsia"/>
+        </w:rPr>
+        <w:t>t), E</w:t>
       </w:r>
       <w:r>
         <w:rPr>
@@ -6329,12 +6635,21 @@
           <w:i/>
         </w:rPr>
       </w:pPr>
-      <w:r>
-        <w:rPr>
-          <w:b/>
-          <w:i/>
-        </w:rPr>
-        <w:t>Quizz question: why is line 136 commented?</w:t>
+      <w:proofErr w:type="spellStart"/>
+      <w:r>
+        <w:rPr>
+          <w:b/>
+          <w:i/>
+        </w:rPr>
+        <w:t>Quizz</w:t>
+      </w:r>
+      <w:proofErr w:type="spellEnd"/>
+      <w:r>
+        <w:rPr>
+          <w:b/>
+          <w:i/>
+        </w:rPr>
+        <w:t xml:space="preserve"> question: why is line 136 commented?</w:t>
       </w:r>
     </w:p>
     <w:p>
@@ -6351,14 +6666,23 @@
           <w:i/>
           <w:color w:val="BFBFBF" w:themeColor="background1" w:themeShade="BF"/>
         </w:rPr>
-        <w:t>Answer: see qui</w:t>
-      </w:r>
+        <w:t xml:space="preserve">Answer: see </w:t>
+      </w:r>
+      <w:proofErr w:type="spellStart"/>
       <w:r>
         <w:rPr>
           <w:b/>
           <w:i/>
           <w:color w:val="BFBFBF" w:themeColor="background1" w:themeShade="BF"/>
         </w:rPr>
+        <w:t>qui</w:t>
+      </w:r>
+      <w:r>
+        <w:rPr>
+          <w:b/>
+          <w:i/>
+          <w:color w:val="BFBFBF" w:themeColor="background1" w:themeShade="BF"/>
+        </w:rPr>
         <w:t>z</w:t>
       </w:r>
       <w:r>
@@ -6367,7 +6691,16 @@
           <w:i/>
           <w:color w:val="BFBFBF" w:themeColor="background1" w:themeShade="BF"/>
         </w:rPr>
-        <w:t>z question n°1.</w:t>
+        <w:t>z</w:t>
+      </w:r>
+      <w:proofErr w:type="spellEnd"/>
+      <w:r>
+        <w:rPr>
+          <w:b/>
+          <w:i/>
+          <w:color w:val="BFBFBF" w:themeColor="background1" w:themeShade="BF"/>
+        </w:rPr>
+        <w:t xml:space="preserve"> question n°1.</w:t>
       </w:r>
     </w:p>
     <w:p>
@@ -6999,13 +7332,22 @@
           <w:b/>
         </w:rPr>
       </w:pPr>
+      <w:proofErr w:type="gramStart"/>
       <w:r>
         <w:rPr>
           <w:rFonts w:eastAsiaTheme="minorEastAsia"/>
           <w:b/>
         </w:rPr>
         <w:lastRenderedPageBreak/>
-        <w:t>theta = 180-theta_CR</w:t>
+        <w:t>theta</w:t>
+      </w:r>
+      <w:proofErr w:type="gramEnd"/>
+      <w:r>
+        <w:rPr>
+          <w:rFonts w:eastAsiaTheme="minorEastAsia"/>
+          <w:b/>
+        </w:rPr>
+        <w:t xml:space="preserve"> = 180-theta_CR</w:t>
       </w:r>
     </w:p>
     <w:p>
@@ -7016,12 +7358,21 @@
           <w:b/>
         </w:rPr>
       </w:pPr>
-      <w:r>
-        <w:rPr>
-          <w:rFonts w:eastAsiaTheme="minorEastAsia"/>
-          <w:b/>
-        </w:rPr>
-        <w:t>phi = 180+phi_CR</w:t>
+      <w:proofErr w:type="gramStart"/>
+      <w:r>
+        <w:rPr>
+          <w:rFonts w:eastAsiaTheme="minorEastAsia"/>
+          <w:b/>
+        </w:rPr>
+        <w:t>phi</w:t>
+      </w:r>
+      <w:proofErr w:type="gramEnd"/>
+      <w:r>
+        <w:rPr>
+          <w:rFonts w:eastAsiaTheme="minorEastAsia"/>
+          <w:b/>
+        </w:rPr>
+        <w:t xml:space="preserve"> = 180+phi_CR</w:t>
       </w:r>
     </w:p>
     <w:p>
@@ -7032,12 +7383,53 @@
           <w:b/>
         </w:rPr>
       </w:pPr>
-      <w:r>
-        <w:rPr>
-          <w:rFonts w:eastAsiaTheme="minorEastAsia"/>
-          <w:b/>
-        </w:rPr>
-        <w:t xml:space="preserve">where (theta_CR, phi_CR) are the </w:t>
+      <w:proofErr w:type="gramStart"/>
+      <w:r>
+        <w:rPr>
+          <w:rFonts w:eastAsiaTheme="minorEastAsia"/>
+          <w:b/>
+        </w:rPr>
+        <w:t>where</w:t>
+      </w:r>
+      <w:proofErr w:type="gramEnd"/>
+      <w:r>
+        <w:rPr>
+          <w:rFonts w:eastAsiaTheme="minorEastAsia"/>
+          <w:b/>
+        </w:rPr>
+        <w:t xml:space="preserve"> (</w:t>
+      </w:r>
+      <w:proofErr w:type="spellStart"/>
+      <w:r>
+        <w:rPr>
+          <w:rFonts w:eastAsiaTheme="minorEastAsia"/>
+          <w:b/>
+        </w:rPr>
+        <w:t>theta_CR</w:t>
+      </w:r>
+      <w:proofErr w:type="spellEnd"/>
+      <w:r>
+        <w:rPr>
+          <w:rFonts w:eastAsiaTheme="minorEastAsia"/>
+          <w:b/>
+        </w:rPr>
+        <w:t xml:space="preserve">, </w:t>
+      </w:r>
+      <w:proofErr w:type="spellStart"/>
+      <w:r>
+        <w:rPr>
+          <w:rFonts w:eastAsiaTheme="minorEastAsia"/>
+          <w:b/>
+        </w:rPr>
+        <w:t>phi_CR</w:t>
+      </w:r>
+      <w:proofErr w:type="spellEnd"/>
+      <w:r>
+        <w:rPr>
+          <w:rFonts w:eastAsiaTheme="minorEastAsia"/>
+          <w:b/>
+        </w:rPr>
+        <w:t xml:space="preserve">) are the </w:t>
       </w:r>
       <w:r>
         <w:rPr>
@@ -7051,7 +7443,39 @@
           <w:rFonts w:eastAsiaTheme="minorEastAsia"/>
           <w:b/>
         </w:rPr>
-        <w:t>parameters from the ZHAireS .inp file.</w:t>
+        <w:t xml:space="preserve">parameters from the </w:t>
+      </w:r>
+      <w:proofErr w:type="spellStart"/>
+      <w:r>
+        <w:rPr>
+          <w:rFonts w:eastAsiaTheme="minorEastAsia"/>
+          <w:b/>
+        </w:rPr>
+        <w:t>ZHAireS</w:t>
+      </w:r>
+      <w:proofErr w:type="spellEnd"/>
+      <w:r>
+        <w:rPr>
+          <w:rFonts w:eastAsiaTheme="minorEastAsia"/>
+          <w:b/>
+        </w:rPr>
+        <w:t xml:space="preserve"> .</w:t>
+      </w:r>
+      <w:proofErr w:type="spellStart"/>
+      <w:r>
+        <w:rPr>
+          <w:rFonts w:eastAsiaTheme="minorEastAsia"/>
+          <w:b/>
+        </w:rPr>
+        <w:t>inp</w:t>
+      </w:r>
+      <w:proofErr w:type="spellEnd"/>
+      <w:r>
+        <w:rPr>
+          <w:rFonts w:eastAsiaTheme="minorEastAsia"/>
+          <w:b/>
+        </w:rPr>
+        <w:t xml:space="preserve"> file.</w:t>
       </w:r>
       <w:r>
         <w:rPr>
@@ -7069,12 +7493,21 @@
           <w:b/>
         </w:rPr>
       </w:pPr>
-      <w:r>
-        <w:rPr>
-          <w:rFonts w:eastAsiaTheme="minorEastAsia"/>
-          <w:b/>
-        </w:rPr>
-        <w:t xml:space="preserve">and ID corresponds to the antenna ID you prefer (if you are using </w:t>
+      <w:proofErr w:type="gramStart"/>
+      <w:r>
+        <w:rPr>
+          <w:rFonts w:eastAsiaTheme="minorEastAsia"/>
+          <w:b/>
+        </w:rPr>
+        <w:t>and</w:t>
+      </w:r>
+      <w:proofErr w:type="gramEnd"/>
+      <w:r>
+        <w:rPr>
+          <w:rFonts w:eastAsiaTheme="minorEastAsia"/>
+          <w:b/>
+        </w:rPr>
+        <w:t xml:space="preserve"> ID corresponds to the antenna ID you prefer (if you are using </w:t>
       </w:r>
       <w:r>
         <w:rPr>
@@ -7088,8 +7521,17 @@
           <w:rFonts w:eastAsiaTheme="minorEastAsia"/>
           <w:b/>
         </w:rPr>
-        <w:t>/exampleShower</w:t>
-      </w:r>
+        <w:t>/</w:t>
+      </w:r>
+      <w:proofErr w:type="spellStart"/>
+      <w:r>
+        <w:rPr>
+          <w:rFonts w:eastAsiaTheme="minorEastAsia"/>
+          <w:b/>
+        </w:rPr>
+        <w:t>exampleShower</w:t>
+      </w:r>
+      <w:proofErr w:type="spellEnd"/>
       <w:r>
         <w:rPr>
           <w:rFonts w:eastAsiaTheme="minorEastAsia"/>
@@ -7125,7 +7567,23 @@
           <w:rFonts w:eastAsiaTheme="minorEastAsia"/>
           <w:b/>
         </w:rPr>
-        <w:t>Also set wkdir (line #15 in code</w:t>
+        <w:t xml:space="preserve">Also set </w:t>
+      </w:r>
+      <w:proofErr w:type="spellStart"/>
+      <w:r>
+        <w:rPr>
+          <w:rFonts w:eastAsiaTheme="minorEastAsia"/>
+          <w:b/>
+        </w:rPr>
+        <w:t>wkdir</w:t>
+      </w:r>
+      <w:proofErr w:type="spellEnd"/>
+      <w:r>
+        <w:rPr>
+          <w:rFonts w:eastAsiaTheme="minorEastAsia"/>
+          <w:b/>
+        </w:rPr>
+        <w:t xml:space="preserve"> (line #15 in code</w:t>
       </w:r>
       <w:r>
         <w:rPr>
@@ -7202,6 +7660,7 @@
         </w:rPr>
         <w:t xml:space="preserve">: the function </w:t>
       </w:r>
+      <w:proofErr w:type="spellStart"/>
       <w:r>
         <w:rPr>
           <w:rFonts w:eastAsiaTheme="minorEastAsia"/>
@@ -7210,12 +7669,61 @@
         </w:rPr>
         <w:t>inputfromtxt</w:t>
       </w:r>
-      <w:r>
-        <w:rPr>
-          <w:rFonts w:eastAsiaTheme="minorEastAsia"/>
-          <w:b/>
-        </w:rPr>
-        <w:t xml:space="preserve"> in computeVoltage allows to read zenith and azimuth directly from the ZHAireS input file… But it is not fully implem</w:t>
+      <w:proofErr w:type="spellEnd"/>
+      <w:r>
+        <w:rPr>
+          <w:rFonts w:eastAsiaTheme="minorEastAsia"/>
+          <w:b/>
+        </w:rPr>
+        <w:t xml:space="preserve"> in </w:t>
+      </w:r>
+      <w:proofErr w:type="spellStart"/>
+      <w:r>
+        <w:rPr>
+          <w:rFonts w:eastAsiaTheme="minorEastAsia"/>
+          <w:b/>
+        </w:rPr>
+        <w:t>computeVoltage</w:t>
+      </w:r>
+      <w:proofErr w:type="spellEnd"/>
+      <w:r>
+        <w:rPr>
+          <w:rFonts w:eastAsiaTheme="minorEastAsia"/>
+          <w:b/>
+        </w:rPr>
+        <w:t xml:space="preserve"> allows </w:t>
+      </w:r>
+      <w:proofErr w:type="gramStart"/>
+      <w:r>
+        <w:rPr>
+          <w:rFonts w:eastAsiaTheme="minorEastAsia"/>
+          <w:b/>
+        </w:rPr>
+        <w:t>to read</w:t>
+      </w:r>
+      <w:proofErr w:type="gramEnd"/>
+      <w:r>
+        <w:rPr>
+          <w:rFonts w:eastAsiaTheme="minorEastAsia"/>
+          <w:b/>
+        </w:rPr>
+        <w:t xml:space="preserve"> zenith and azimuth directly from the </w:t>
+      </w:r>
+      <w:proofErr w:type="spellStart"/>
+      <w:r>
+        <w:rPr>
+          <w:rFonts w:eastAsiaTheme="minorEastAsia"/>
+          <w:b/>
+        </w:rPr>
+        <w:t>ZHAireS</w:t>
+      </w:r>
+      <w:proofErr w:type="spellEnd"/>
+      <w:r>
+        <w:rPr>
+          <w:rFonts w:eastAsiaTheme="minorEastAsia"/>
+          <w:b/>
+        </w:rPr>
+        <w:t xml:space="preserve"> input file… But it is not fully implem</w:t>
       </w:r>
       <w:r>
         <w:rPr>
@@ -7263,7 +7771,14 @@
         <w:rPr>
           <w:rFonts w:eastAsiaTheme="minorEastAsia"/>
         </w:rPr>
-        <w:t>A tilted antenna will have a different response than a vertical one to a wave coming from a same direction. Assuming that the antenna lobe (the map o</w:t>
+        <w:t xml:space="preserve">A tilted antenna will have a different response than a vertical one to a wave coming from a same direction. Assuming that the antenna lobe (the map </w:t>
+      </w:r>
+      <w:proofErr w:type="gramStart"/>
+      <w:r>
+        <w:rPr>
+          <w:rFonts w:eastAsiaTheme="minorEastAsia"/>
+        </w:rPr>
+        <w:t>o</w:t>
       </w:r>
       <w:r>
         <w:rPr>
@@ -7271,6 +7786,7 @@
         </w:rPr>
         <w:t xml:space="preserve">f </w:t>
       </w:r>
+      <w:proofErr w:type="gramEnd"/>
       <m:oMath>
         <m:acc>
           <m:accPr>
@@ -7326,7 +7842,21 @@
         <w:rPr>
           <w:rFonts w:eastAsiaTheme="minorEastAsia"/>
         </w:rPr>
-        <w:t>, see exercise n°6) is not deformed when the antenna is titled</w:t>
+        <w:t>, see exercise n°6) is not def</w:t>
+      </w:r>
+      <w:proofErr w:type="spellStart"/>
+      <w:r>
+        <w:rPr>
+          <w:rFonts w:eastAsiaTheme="minorEastAsia"/>
+        </w:rPr>
+        <w:t>ormed</w:t>
+      </w:r>
+      <w:proofErr w:type="spellEnd"/>
+      <w:r>
+        <w:rPr>
+          <w:rFonts w:eastAsiaTheme="minorEastAsia"/>
+        </w:rPr>
+        <w:t xml:space="preserve"> when the antenna is titled</w:t>
       </w:r>
       <w:r>
         <w:rPr>
@@ -7535,7 +8065,29 @@
         <w:rPr>
           <w:rFonts w:eastAsiaTheme="minorEastAsia"/>
         </w:rPr>
-        <w:t>done in modules:TopoToAntenna()</w:t>
+        <w:t xml:space="preserve">done in </w:t>
+      </w:r>
+      <w:proofErr w:type="spellStart"/>
+      <w:r>
+        <w:rPr>
+          <w:rFonts w:eastAsiaTheme="minorEastAsia"/>
+        </w:rPr>
+        <w:t>modules</w:t>
+      </w:r>
+      <w:proofErr w:type="gramStart"/>
+      <w:r>
+        <w:rPr>
+          <w:rFonts w:eastAsiaTheme="minorEastAsia"/>
+        </w:rPr>
+        <w:t>:TopoToAntenna</w:t>
+      </w:r>
+      <w:proofErr w:type="spellEnd"/>
+      <w:proofErr w:type="gramEnd"/>
+      <w:r>
+        <w:rPr>
+          <w:rFonts w:eastAsiaTheme="minorEastAsia"/>
+        </w:rPr>
+        <w:t>()</w:t>
       </w:r>
       <w:r>
         <w:rPr>
@@ -8670,6 +9222,7 @@
           <w:b/>
         </w:rPr>
       </w:pPr>
+      <w:proofErr w:type="spellStart"/>
       <w:r>
         <w:rPr>
           <w:rFonts w:eastAsiaTheme="minorEastAsia"/>
@@ -8683,7 +9236,15 @@
           <w:rFonts w:eastAsiaTheme="minorEastAsia"/>
           <w:b/>
         </w:rPr>
-        <w:t>ice n°13</w:t>
+        <w:t>ice</w:t>
+      </w:r>
+      <w:proofErr w:type="spellEnd"/>
+      <w:r>
+        <w:rPr>
+          <w:rFonts w:eastAsiaTheme="minorEastAsia"/>
+          <w:b/>
+        </w:rPr>
+        <w:t xml:space="preserve"> n°13</w:t>
       </w:r>
       <w:r>
         <w:rPr>
@@ -8808,6 +9369,7 @@
           <w:b/>
         </w:rPr>
       </w:pPr>
+      <w:proofErr w:type="gramStart"/>
       <w:r>
         <w:rPr>
           <w:rFonts w:eastAsiaTheme="minorEastAsia"/>
@@ -8815,6 +9377,7 @@
         </w:rPr>
         <w:t>and</w:t>
       </w:r>
+      <w:proofErr w:type="gramEnd"/>
     </w:p>
     <w:p>
       <w:pPr>
@@ -8888,6 +9451,7 @@
           <w:b/>
         </w:rPr>
       </w:pPr>
+      <w:proofErr w:type="gramStart"/>
       <w:r>
         <w:rPr>
           <w:rFonts w:eastAsiaTheme="minorEastAsia"/>
@@ -8895,6 +9459,7 @@
         </w:rPr>
         <w:t>or</w:t>
       </w:r>
+      <w:proofErr w:type="gramEnd"/>
     </w:p>
     <w:p>
       <w:pPr>
@@ -8982,6 +9547,7 @@
           <w:b/>
         </w:rPr>
       </w:pPr>
+      <w:proofErr w:type="gramStart"/>
       <w:r>
         <w:rPr>
           <w:rFonts w:eastAsiaTheme="minorEastAsia"/>
@@ -8989,6 +9555,7 @@
         </w:rPr>
         <w:t>or</w:t>
       </w:r>
+      <w:proofErr w:type="gramEnd"/>
     </w:p>
     <w:p>
       <w:pPr>
@@ -9085,12 +9652,21 @@
           <w:b/>
         </w:rPr>
       </w:pPr>
-      <w:r>
-        <w:rPr>
-          <w:rFonts w:eastAsiaTheme="minorEastAsia"/>
-          <w:b/>
-        </w:rPr>
-        <w:t>Quizz question: how mountain slopes</w:t>
+      <w:proofErr w:type="spellStart"/>
+      <w:r>
+        <w:rPr>
+          <w:rFonts w:eastAsiaTheme="minorEastAsia"/>
+          <w:b/>
+        </w:rPr>
+        <w:t>Quizz</w:t>
+      </w:r>
+      <w:proofErr w:type="spellEnd"/>
+      <w:r>
+        <w:rPr>
+          <w:rFonts w:eastAsiaTheme="minorEastAsia"/>
+          <w:b/>
+        </w:rPr>
+        <w:t xml:space="preserve"> question: how mountain slopes</w:t>
       </w:r>
       <w:r>
         <w:rPr>
@@ -9158,7 +9734,14 @@
         <w:rPr>
           <w:rFonts w:eastAsiaTheme="minorEastAsia"/>
         </w:rPr>
-        <w:t>Bonus II: X</w:t>
+        <w:t xml:space="preserve">Bonus II: </w:t>
+      </w:r>
+      <w:proofErr w:type="spellStart"/>
+      <w:r>
+        <w:rPr>
+          <w:rFonts w:eastAsiaTheme="minorEastAsia"/>
+        </w:rPr>
+        <w:t>X</w:t>
       </w:r>
       <w:r>
         <w:rPr>
@@ -9167,6 +9750,7 @@
         </w:rPr>
         <w:t>max</w:t>
       </w:r>
+      <w:proofErr w:type="spellEnd"/>
       <w:r>
         <w:rPr>
           <w:rFonts w:eastAsiaTheme="minorEastAsia"/>
@@ -9184,7 +9768,35 @@
         <w:rPr>
           <w:rFonts w:eastAsiaTheme="minorEastAsia"/>
         </w:rPr>
-        <w:t>For a very extended array, the size of the footprint may become non negligeable compared to the distance to the source. Atop of that, Earth curvature implies that a given direction translates in dif</w:t>
+        <w:t xml:space="preserve">For a </w:t>
+      </w:r>
+      <w:proofErr w:type="gramStart"/>
+      <w:r>
+        <w:rPr>
+          <w:rFonts w:eastAsiaTheme="minorEastAsia"/>
+        </w:rPr>
+        <w:t>very</w:t>
+      </w:r>
+      <w:proofErr w:type="gramEnd"/>
+      <w:r>
+        <w:rPr>
+          <w:rFonts w:eastAsiaTheme="minorEastAsia"/>
+        </w:rPr>
+        <w:t xml:space="preserve"> extended array, the size of the footprint may become non </w:t>
+      </w:r>
+      <w:proofErr w:type="spellStart"/>
+      <w:r>
+        <w:rPr>
+          <w:rFonts w:eastAsiaTheme="minorEastAsia"/>
+        </w:rPr>
+        <w:t>negligeable</w:t>
+      </w:r>
+      <w:proofErr w:type="spellEnd"/>
+      <w:r>
+        <w:rPr>
+          <w:rFonts w:eastAsiaTheme="minorEastAsia"/>
+        </w:rPr>
+        <w:t xml:space="preserve"> compared to the distance to the source. Atop of that, Earth curvature implies that a given direction translates in dif</w:t>
       </w:r>
       <w:r>
         <w:rPr>
@@ -9304,7 +9916,21 @@
         <w:rPr>
           <w:rFonts w:eastAsiaTheme="minorEastAsia"/>
         </w:rPr>
-        <w:t xml:space="preserve">consider that the source of the wave is located at the  position </w:t>
+        <w:t xml:space="preserve">consider that the source of the wave is located at </w:t>
+      </w:r>
+      <w:proofErr w:type="gramStart"/>
+      <w:r>
+        <w:rPr>
+          <w:rFonts w:eastAsiaTheme="minorEastAsia"/>
+        </w:rPr>
+        <w:t>the  position</w:t>
+      </w:r>
+      <w:proofErr w:type="gramEnd"/>
+      <w:r>
+        <w:rPr>
+          <w:rFonts w:eastAsiaTheme="minorEastAsia"/>
+        </w:rPr>
+        <w:t xml:space="preserve"> </w:t>
       </w:r>
       <m:oMath>
         <m:acc>
@@ -9818,11 +10444,19 @@
           <w:b/>
         </w:rPr>
       </w:pPr>
-      <w:r>
-        <w:rPr>
-          <w:b/>
-        </w:rPr>
-        <w:t>Exercice n°15</w:t>
+      <w:proofErr w:type="spellStart"/>
+      <w:r>
+        <w:rPr>
+          <w:b/>
+        </w:rPr>
+        <w:t>Exercice</w:t>
+      </w:r>
+      <w:proofErr w:type="spellEnd"/>
+      <w:r>
+        <w:rPr>
+          <w:b/>
+        </w:rPr>
+        <w:t xml:space="preserve"> n°15</w:t>
       </w:r>
       <w:r>
         <w:rPr>
@@ -10037,7 +10671,38 @@
           <w:i/>
           <w:color w:val="00B050"/>
         </w:rPr>
-        <w:t xml:space="preserve">You may use for that the function signal_treatment:filters().  </w:t>
+        <w:t xml:space="preserve">You may use for that the function </w:t>
+      </w:r>
+      <w:proofErr w:type="spellStart"/>
+      <w:r>
+        <w:rPr>
+          <w:rFonts w:eastAsiaTheme="minorEastAsia"/>
+          <w:b/>
+          <w:i/>
+          <w:color w:val="00B050"/>
+        </w:rPr>
+        <w:t>signal_treatment</w:t>
+      </w:r>
+      <w:proofErr w:type="gramStart"/>
+      <w:r>
+        <w:rPr>
+          <w:rFonts w:eastAsiaTheme="minorEastAsia"/>
+          <w:b/>
+          <w:i/>
+          <w:color w:val="00B050"/>
+        </w:rPr>
+        <w:t>:filters</w:t>
+      </w:r>
+      <w:proofErr w:type="spellEnd"/>
+      <w:proofErr w:type="gramEnd"/>
+      <w:r>
+        <w:rPr>
+          <w:rFonts w:eastAsiaTheme="minorEastAsia"/>
+          <w:b/>
+          <w:i/>
+          <w:color w:val="00B050"/>
+        </w:rPr>
+        <w:t xml:space="preserve">().  </w:t>
       </w:r>
       <w:r>
         <w:rPr>
@@ -10269,8 +10934,9 @@
           <w:i/>
           <w:color w:val="00B050"/>
         </w:rPr>
-        <w:t>: write a script displaying the max amplitude of the signals (Ex, Ey, Ez and E) as a function of antenna positions</w:t>
-      </w:r>
+        <w:t xml:space="preserve">: write a script displaying the max amplitude of the signals (Ex, </w:t>
+      </w:r>
+      <w:proofErr w:type="spellStart"/>
       <w:r>
         <w:rPr>
           <w:rFonts w:eastAsiaTheme="minorEastAsia"/>
@@ -10278,6 +10944,45 @@
           <w:i/>
           <w:color w:val="00B050"/>
         </w:rPr>
+        <w:t>Ey</w:t>
+      </w:r>
+      <w:proofErr w:type="spellEnd"/>
+      <w:r>
+        <w:rPr>
+          <w:rFonts w:eastAsiaTheme="minorEastAsia"/>
+          <w:b/>
+          <w:i/>
+          <w:color w:val="00B050"/>
+        </w:rPr>
+        <w:t xml:space="preserve">, </w:t>
+      </w:r>
+      <w:proofErr w:type="spellStart"/>
+      <w:r>
+        <w:rPr>
+          <w:rFonts w:eastAsiaTheme="minorEastAsia"/>
+          <w:b/>
+          <w:i/>
+          <w:color w:val="00B050"/>
+        </w:rPr>
+        <w:t>Ez</w:t>
+      </w:r>
+      <w:proofErr w:type="spellEnd"/>
+      <w:r>
+        <w:rPr>
+          <w:rFonts w:eastAsiaTheme="minorEastAsia"/>
+          <w:b/>
+          <w:i/>
+          <w:color w:val="00B050"/>
+        </w:rPr>
+        <w:t xml:space="preserve"> and E) as a function of antenna positions</w:t>
+      </w:r>
+      <w:r>
+        <w:rPr>
+          <w:rFonts w:eastAsiaTheme="minorEastAsia"/>
+          <w:b/>
+          <w:i/>
+          <w:color w:val="00B050"/>
+        </w:rPr>
         <w:t xml:space="preserve"> (so called amplitude pattern plot)</w:t>
       </w:r>
       <w:r>
@@ -10398,14 +11103,32 @@
           <w:b/>
           <w:color w:val="BFBFBF" w:themeColor="background1" w:themeShade="BF"/>
         </w:rPr>
-        <w:t>a large event from the RadioMorphing micro-session</w:t>
-      </w:r>
+        <w:t xml:space="preserve">a large event from the </w:t>
+      </w:r>
+      <w:proofErr w:type="spellStart"/>
       <w:r>
         <w:rPr>
           <w:rFonts w:eastAsiaTheme="minorEastAsia"/>
           <w:b/>
           <w:color w:val="BFBFBF" w:themeColor="background1" w:themeShade="BF"/>
         </w:rPr>
+        <w:t>RadioMorphing</w:t>
+      </w:r>
+      <w:proofErr w:type="spellEnd"/>
+      <w:r>
+        <w:rPr>
+          <w:rFonts w:eastAsiaTheme="minorEastAsia"/>
+          <w:b/>
+          <w:color w:val="BFBFBF" w:themeColor="background1" w:themeShade="BF"/>
+        </w:rPr>
+        <w:t xml:space="preserve"> micro-session</w:t>
+      </w:r>
+      <w:r>
+        <w:rPr>
+          <w:rFonts w:eastAsiaTheme="minorEastAsia"/>
+          <w:b/>
+          <w:color w:val="BFBFBF" w:themeColor="background1" w:themeShade="BF"/>
+        </w:rPr>
         <w:t>.</w:t>
       </w:r>
       <w:r>
@@ -10414,14 +11137,23 @@
           <w:b/>
           <w:color w:val="BFBFBF" w:themeColor="background1" w:themeShade="BF"/>
         </w:rPr>
-        <w:t xml:space="preserve"> Sti</w:t>
-      </w:r>
+        <w:t xml:space="preserve"> </w:t>
+      </w:r>
+      <w:proofErr w:type="gramStart"/>
       <w:r>
         <w:rPr>
           <w:rFonts w:eastAsiaTheme="minorEastAsia"/>
           <w:b/>
           <w:color w:val="BFBFBF" w:themeColor="background1" w:themeShade="BF"/>
         </w:rPr>
+        <w:t>Sti</w:t>
+      </w:r>
+      <w:r>
+        <w:rPr>
+          <w:rFonts w:eastAsiaTheme="minorEastAsia"/>
+          <w:b/>
+          <w:color w:val="BFBFBF" w:themeColor="background1" w:themeShade="BF"/>
+        </w:rPr>
         <w:t>ll missing: a large G</w:t>
       </w:r>
       <w:r>
@@ -10432,6 +11164,7 @@
         </w:rPr>
         <w:t>P300 event.</w:t>
       </w:r>
+      <w:proofErr w:type="gramEnd"/>
     </w:p>
     <w:p>
       <w:pPr>
@@ -10554,16 +11287,44 @@
           <w:b/>
           <w:color w:val="BFBFBF" w:themeColor="background1" w:themeShade="BF"/>
         </w:rPr>
-        <w:t xml:space="preserve">the matplotlib </w:t>
+        <w:t xml:space="preserve">the </w:t>
+      </w:r>
+      <w:proofErr w:type="spellStart"/>
+      <w:r>
+        <w:rPr>
+          <w:rFonts w:eastAsiaTheme="minorEastAsia"/>
+          <w:b/>
+          <w:color w:val="BFBFBF" w:themeColor="background1" w:themeShade="BF"/>
+        </w:rPr>
+        <w:t>matplotlib</w:t>
+      </w:r>
+      <w:proofErr w:type="spellEnd"/>
+      <w:r>
+        <w:rPr>
+          <w:rFonts w:eastAsiaTheme="minorEastAsia"/>
+          <w:b/>
+          <w:color w:val="BFBFBF" w:themeColor="background1" w:themeShade="BF"/>
+        </w:rPr>
+        <w:t xml:space="preserve"> </w:t>
       </w:r>
       <w:hyperlink r:id="rId18" w:history="1">
+        <w:proofErr w:type="gramStart"/>
         <w:r>
           <w:rPr>
             <w:rStyle w:val="Lienhypertexte"/>
             <w:rFonts w:eastAsiaTheme="minorEastAsia"/>
             <w:b/>
           </w:rPr>
-          <w:t>quiver()</w:t>
+          <w:t>quiver(</w:t>
+        </w:r>
+        <w:proofErr w:type="gramEnd"/>
+        <w:r>
+          <w:rPr>
+            <w:rStyle w:val="Lienhypertexte"/>
+            <w:rFonts w:eastAsiaTheme="minorEastAsia"/>
+            <w:b/>
+          </w:rPr>
+          <w:t>)</w:t>
         </w:r>
       </w:hyperlink>
       <w:r>
@@ -10689,19 +11450,51 @@
         <w:footnoteRef/>
       </w:r>
       <w:r>
-        <w:t xml:space="preserve"> The data folder is too large to be stored in the GitHub repository. It is therefore available o</w:t>
-      </w:r>
-      <w:r>
-        <w:t xml:space="preserve">n the GRAND sps directory </w:t>
-      </w:r>
-      <w:r>
-        <w:t xml:space="preserve">@ IN2P3 computing center </w:t>
-      </w:r>
-      <w:r>
-        <w:t xml:space="preserve">only: </w:t>
-      </w:r>
-      <w:r>
-        <w:t>. Copy it loca</w:t>
+        <w:t xml:space="preserve"> The data folder is too large to be stored in the GitHub repository. It is therefore available </w:t>
+      </w:r>
+      <w:r>
+        <w:t xml:space="preserve">only in the </w:t>
+      </w:r>
+      <w:r>
+        <w:t xml:space="preserve">directory </w:t>
+      </w:r>
+      <w:r>
+        <w:t>/</w:t>
+      </w:r>
+      <w:proofErr w:type="spellStart"/>
+      <w:r>
+        <w:t>sps</w:t>
+      </w:r>
+      <w:proofErr w:type="spellEnd"/>
+      <w:r>
+        <w:t>/</w:t>
+      </w:r>
+      <w:proofErr w:type="spellStart"/>
+      <w:r>
+        <w:t>hep</w:t>
+      </w:r>
+      <w:proofErr w:type="spellEnd"/>
+      <w:r>
+        <w:t>/trend/</w:t>
+      </w:r>
+      <w:proofErr w:type="spellStart"/>
+      <w:r>
+        <w:t>HandsOn</w:t>
+      </w:r>
+      <w:proofErr w:type="spellEnd"/>
+      <w:r>
+        <w:t xml:space="preserve">/data </w:t>
+      </w:r>
+      <w:r>
+        <w:t>@ IN2P3 computing center</w:t>
+      </w:r>
+      <w:r>
+        <w:t>. Copy it lo</w:t>
+      </w:r>
+      <w:bookmarkStart w:id="0" w:name="_GoBack"/>
+      <w:bookmarkEnd w:id="0"/>
+      <w:r>
+        <w:t>ca</w:t>
       </w:r>
       <w:r>
         <w:t>l</w:t>
@@ -10764,8 +11557,6 @@
     <w:r>
       <w:t>6</w:t>
     </w:r>
-    <w:bookmarkStart w:id="0" w:name="_GoBack"/>
-    <w:bookmarkEnd w:id="0"/>
     <w:r>
       <w:t>, 2019</w:t>
     </w:r>
@@ -12539,7 +13330,7 @@
 </file>
 
 <file path=customXml/itemProps1.xml><?xml version="1.0" encoding="utf-8"?>
-<ds:datastoreItem xmlns:ds="http://schemas.openxmlformats.org/officeDocument/2006/customXml" ds:itemID="{1DA2F40E-DEF5-4A40-BE3F-63CFD7F7CFB0}">
+<ds:datastoreItem xmlns:ds="http://schemas.openxmlformats.org/officeDocument/2006/customXml" ds:itemID="{6008EC14-62DD-4FA2-A2A2-D5A84880E965}">
   <ds:schemaRefs>
     <ds:schemaRef ds:uri="http://schemas.openxmlformats.org/officeDocument/2006/bibliography"/>
   </ds:schemaRefs>

</xml_diff>

<commit_message>
Updated links in presentation docs.
</commit_message>
<xml_diff>
--- a/GRANDscripts/GRANDscripts.docx
+++ b/GRANDscripts/GRANDscripts.docx
@@ -115,66 +115,88 @@
           <w:color w:val="FF0000"/>
         </w:rPr>
       </w:pPr>
-      <w:proofErr w:type="spellStart"/>
       <w:r>
         <w:rPr>
           <w:b/>
           <w:color w:val="FF0000"/>
         </w:rPr>
-        <w:t>Disclamer</w:t>
-      </w:r>
-      <w:proofErr w:type="spellEnd"/>
+        <w:t>Disclamer: I start writing this file exactly 11 hours before the session starts. It is therefore certainly full of mistakes!!</w:t>
+      </w:r>
       <w:r>
         <w:rPr>
           <w:b/>
           <w:color w:val="FF0000"/>
         </w:rPr>
-        <w:t>: I start writing this file exactly 11 hours before the session starts. It is therefore certainly full of mistakes!!</w:t>
-      </w:r>
-      <w:r>
-        <w:rPr>
-          <w:b/>
+        <w:t xml:space="preserve"> </w:t>
+      </w:r>
+    </w:p>
+    <w:p>
+      <w:pPr>
+        <w:rPr>
+          <w:b/>
+          <w:i/>
           <w:color w:val="FF0000"/>
         </w:rPr>
+      </w:pPr>
+      <w:r>
+        <w:rPr>
+          <w:b/>
+          <w:i/>
+          <w:color w:val="FF0000"/>
+        </w:rPr>
+        <w:t>Exercic</w:t>
+      </w:r>
+      <w:r>
+        <w:rPr>
+          <w:b/>
+          <w:i/>
+          <w:color w:val="FF0000"/>
+        </w:rPr>
+        <w:t xml:space="preserve">e n°1: find and correct them </w:t>
+      </w:r>
+      <w:r>
+        <w:sym w:font="Wingdings" w:char="F04A"/>
+      </w:r>
+      <w:r>
+        <w:rPr>
+          <w:b/>
+          <w:i/>
+          <w:color w:val="FF0000"/>
+        </w:rPr>
         <w:t xml:space="preserve"> </w:t>
       </w:r>
-    </w:p>
-    <w:p>
-      <w:pPr>
+      <w:r>
         <w:rPr>
           <w:b/>
           <w:i/>
           <w:color w:val="FF0000"/>
         </w:rPr>
-      </w:pPr>
-      <w:proofErr w:type="spellStart"/>
-      <w:r>
+        <w:t xml:space="preserve"> </w:t>
+      </w:r>
+    </w:p>
+    <w:p>
+      <w:pPr>
         <w:rPr>
           <w:b/>
           <w:i/>
           <w:color w:val="FF0000"/>
         </w:rPr>
-        <w:t>Exercic</w:t>
-      </w:r>
+      </w:pPr>
       <w:r>
         <w:rPr>
           <w:b/>
           <w:i/>
           <w:color w:val="FF0000"/>
         </w:rPr>
-        <w:t>e</w:t>
-      </w:r>
-      <w:proofErr w:type="spellEnd"/>
+        <w:t>Note:</w:t>
+      </w:r>
       <w:r>
         <w:rPr>
           <w:b/>
           <w:i/>
           <w:color w:val="FF0000"/>
         </w:rPr>
-        <w:t xml:space="preserve"> n°1: find and correct them </w:t>
-      </w:r>
-      <w:r>
-        <w:sym w:font="Wingdings" w:char="F04A"/>
+        <w:t xml:space="preserve"> </w:t>
       </w:r>
       <w:r>
         <w:rPr>
@@ -182,6 +204,54 @@
           <w:i/>
           <w:color w:val="FF0000"/>
         </w:rPr>
+        <w:t>the time needed to complete</w:t>
+      </w:r>
+      <w:r>
+        <w:rPr>
+          <w:b/>
+          <w:i/>
+          <w:color w:val="FF0000"/>
+        </w:rPr>
+        <w:t xml:space="preserve"> this </w:t>
+      </w:r>
+      <w:r>
+        <w:rPr>
+          <w:b/>
+          <w:i/>
+          <w:color w:val="FF0000"/>
+        </w:rPr>
+        <w:t xml:space="preserve">“GRAND scripts” </w:t>
+      </w:r>
+      <w:r>
+        <w:rPr>
+          <w:b/>
+          <w:i/>
+          <w:color w:val="FF0000"/>
+        </w:rPr>
+        <w:t>micro</w:t>
+      </w:r>
+      <w:r>
+        <w:rPr>
+          <w:b/>
+          <w:i/>
+          <w:color w:val="FF0000"/>
+        </w:rPr>
+        <w:t>-</w:t>
+      </w:r>
+      <w:r>
+        <w:rPr>
+          <w:b/>
+          <w:i/>
+          <w:color w:val="FF0000"/>
+        </w:rPr>
+        <w:t>session</w:t>
+      </w:r>
+      <w:r>
+        <w:rPr>
+          <w:b/>
+          <w:i/>
+          <w:color w:val="FF0000"/>
+        </w:rPr>
         <w:t xml:space="preserve"> </w:t>
       </w:r>
       <w:r>
@@ -190,24 +260,23 @@
           <w:i/>
           <w:color w:val="FF0000"/>
         </w:rPr>
-        <w:t xml:space="preserve"> </w:t>
-      </w:r>
-    </w:p>
-    <w:p>
-      <w:pPr>
+        <w:t>largely exceeds the nominal 1.5 hours</w:t>
+      </w:r>
+      <w:r>
         <w:rPr>
           <w:b/>
           <w:i/>
           <w:color w:val="FF0000"/>
         </w:rPr>
-      </w:pPr>
+        <w:t>. So feel free to skip any boring</w:t>
+      </w:r>
       <w:r>
         <w:rPr>
           <w:b/>
           <w:i/>
           <w:color w:val="FF0000"/>
         </w:rPr>
-        <w:t>Note:</w:t>
+        <w:t xml:space="preserve"> part</w:t>
       </w:r>
       <w:r>
         <w:rPr>
@@ -215,7 +284,7 @@
           <w:i/>
           <w:color w:val="FF0000"/>
         </w:rPr>
-        <w:t xml:space="preserve"> </w:t>
+        <w:t>!</w:t>
       </w:r>
       <w:r>
         <w:rPr>
@@ -223,113 +292,7 @@
           <w:i/>
           <w:color w:val="FF0000"/>
         </w:rPr>
-        <w:t>the time needed to complete</w:t>
-      </w:r>
-      <w:r>
-        <w:rPr>
-          <w:b/>
-          <w:i/>
-          <w:color w:val="FF0000"/>
-        </w:rPr>
-        <w:t xml:space="preserve"> this </w:t>
-      </w:r>
-      <w:r>
-        <w:rPr>
-          <w:b/>
-          <w:i/>
-          <w:color w:val="FF0000"/>
-        </w:rPr>
-        <w:t xml:space="preserve">“GRAND scripts” </w:t>
-      </w:r>
-      <w:r>
-        <w:rPr>
-          <w:b/>
-          <w:i/>
-          <w:color w:val="FF0000"/>
-        </w:rPr>
-        <w:t>micro</w:t>
-      </w:r>
-      <w:r>
-        <w:rPr>
-          <w:b/>
-          <w:i/>
-          <w:color w:val="FF0000"/>
-        </w:rPr>
-        <w:t>-</w:t>
-      </w:r>
-      <w:r>
-        <w:rPr>
-          <w:b/>
-          <w:i/>
-          <w:color w:val="FF0000"/>
-        </w:rPr>
-        <w:t>session</w:t>
-      </w:r>
-      <w:r>
-        <w:rPr>
-          <w:b/>
-          <w:i/>
-          <w:color w:val="FF0000"/>
-        </w:rPr>
-        <w:t xml:space="preserve"> </w:t>
-      </w:r>
-      <w:r>
-        <w:rPr>
-          <w:b/>
-          <w:i/>
-          <w:color w:val="FF0000"/>
-        </w:rPr>
-        <w:t>largely exceeds the nominal 1.5 hours</w:t>
-      </w:r>
-      <w:r>
-        <w:rPr>
-          <w:b/>
-          <w:i/>
-          <w:color w:val="FF0000"/>
-        </w:rPr>
-        <w:t>. So feel free to skip any boring</w:t>
-      </w:r>
-      <w:r>
-        <w:rPr>
-          <w:b/>
-          <w:i/>
-          <w:color w:val="FF0000"/>
-        </w:rPr>
-        <w:t xml:space="preserve"> part</w:t>
-      </w:r>
-      <w:r>
-        <w:rPr>
-          <w:b/>
-          <w:i/>
-          <w:color w:val="FF0000"/>
-        </w:rPr>
-        <w:t>!</w:t>
-      </w:r>
-      <w:r>
-        <w:rPr>
-          <w:b/>
-          <w:i/>
-          <w:color w:val="FF0000"/>
-        </w:rPr>
-        <w:t xml:space="preserve"> The exercises allowing </w:t>
-      </w:r>
-      <w:proofErr w:type="gramStart"/>
-      <w:r>
-        <w:rPr>
-          <w:b/>
-          <w:i/>
-          <w:color w:val="FF0000"/>
-        </w:rPr>
-        <w:t>to get</w:t>
-      </w:r>
-      <w:proofErr w:type="gramEnd"/>
-      <w:r>
-        <w:rPr>
-          <w:b/>
-          <w:i/>
-          <w:color w:val="FF0000"/>
-        </w:rPr>
-        <w:t xml:space="preserve"> a broad idea of the topic are </w:t>
+        <w:t xml:space="preserve"> The exercises allowing to get a broad idea of the topic are </w:t>
       </w:r>
       <w:r>
         <w:rPr>
@@ -370,13 +333,8 @@
       <w:pPr>
         <w:pStyle w:val="Titre2"/>
       </w:pPr>
-      <w:proofErr w:type="spellStart"/>
-      <w:r>
-        <w:t>TextBook</w:t>
-      </w:r>
-      <w:proofErr w:type="spellEnd"/>
-      <w:r>
-        <w:t xml:space="preserve"> antenna theory</w:t>
+      <w:r>
+        <w:t>TextBook antenna theory</w:t>
       </w:r>
     </w:p>
     <w:p>
@@ -393,14 +351,12 @@
         <w:t xml:space="preserve"> may want to check </w:t>
       </w:r>
       <w:hyperlink r:id="rId9" w:history="1">
-        <w:proofErr w:type="spellStart"/>
         <w:r>
           <w:rPr>
             <w:rStyle w:val="Lienhypertexte"/>
           </w:rPr>
           <w:t>Balanis</w:t>
         </w:r>
-        <w:proofErr w:type="spellEnd"/>
         <w:r>
           <w:rPr>
             <w:rStyle w:val="Lienhypertexte"/>
@@ -499,11 +455,7 @@
         <w:t>A</w:t>
       </w:r>
       <w:r>
-        <w:t>=</w:t>
-      </w:r>
-      <w:proofErr w:type="spellStart"/>
-      <w:r>
-        <w:t>R</w:t>
+        <w:t>=R</w:t>
       </w:r>
       <w:r>
         <w:rPr>
@@ -520,7 +472,6 @@
         </w:rPr>
         <w:t>A</w:t>
       </w:r>
-      <w:proofErr w:type="spellEnd"/>
       <w:r>
         <w:t xml:space="preserve"> (with R</w:t>
       </w:r>
@@ -582,26 +533,14 @@
         <w:t>A</w:t>
       </w:r>
       <w:r>
-        <w:t xml:space="preserve"> is </w:t>
-      </w:r>
-      <w:proofErr w:type="gramStart"/>
-      <w:r>
-        <w:t xml:space="preserve">a </w:t>
-      </w:r>
-      <w:r>
-        <w:rPr>
-          <w:b/>
-          <w:i/>
-        </w:rPr>
-        <w:t>radiative</w:t>
-      </w:r>
-      <w:proofErr w:type="gramEnd"/>
-      <w:r>
-        <w:rPr>
-          <w:b/>
-          <w:i/>
-        </w:rPr>
-        <w:t xml:space="preserve"> impedance</w:t>
+        <w:t xml:space="preserve"> is a </w:t>
+      </w:r>
+      <w:r>
+        <w:rPr>
+          <w:b/>
+          <w:i/>
+        </w:rPr>
+        <w:t>radiative impedance</w:t>
       </w:r>
       <w:r>
         <w:t>, and has nothing to do</w:t>
@@ -625,15 +564,7 @@
         <w:t xml:space="preserve"> </w:t>
       </w:r>
       <w:r>
-        <w:t xml:space="preserve">real part of the radiative impedance allows in particular </w:t>
-      </w:r>
-      <w:proofErr w:type="gramStart"/>
-      <w:r>
-        <w:t>to compute</w:t>
-      </w:r>
-      <w:proofErr w:type="gramEnd"/>
-      <w:r>
-        <w:t xml:space="preserve"> the </w:t>
+        <w:t xml:space="preserve">real part of the radiative impedance allows in particular to compute the </w:t>
       </w:r>
       <w:r>
         <w:t xml:space="preserve">power </w:t>
@@ -763,14 +694,7 @@
         <w:rPr>
           <w:b/>
         </w:rPr>
-        <w:t xml:space="preserve"> </w:t>
-      </w:r>
-      <w:proofErr w:type="gramStart"/>
-      <w:r>
-        <w:rPr>
-          <w:b/>
-        </w:rPr>
-        <w:t>G</w:t>
+        <w:t xml:space="preserve"> G</w:t>
       </w:r>
       <w:r>
         <w:rPr>
@@ -778,7 +702,6 @@
         </w:rPr>
         <w:t>(</w:t>
       </w:r>
-      <w:proofErr w:type="gramEnd"/>
       <w:r>
         <w:rPr>
           <w:rFonts w:ascii="Symbol" w:hAnsi="Symbol"/>
@@ -1148,13 +1071,8 @@
     </w:p>
     <w:p/>
     <w:p>
-      <w:proofErr w:type="gramStart"/>
-      <w:r>
-        <w:t>where</w:t>
-      </w:r>
-      <w:proofErr w:type="gramEnd"/>
-      <w:r>
-        <w:t xml:space="preserve"> </w:t>
+      <w:r>
+        <w:t xml:space="preserve">where </w:t>
       </w:r>
       <w:r>
         <w:rPr>
@@ -1209,15 +1127,7 @@
         <w:t>As we are detecting electrical fields</w:t>
       </w:r>
       <w:r>
-        <w:t xml:space="preserve"> -a </w:t>
-      </w:r>
-      <w:proofErr w:type="spellStart"/>
-      <w:r>
-        <w:t>vectorial</w:t>
-      </w:r>
-      <w:proofErr w:type="spellEnd"/>
-      <w:r>
-        <w:t xml:space="preserve"> information-</w:t>
+        <w:t xml:space="preserve"> -a vectorial information-</w:t>
       </w:r>
       <w:r>
         <w:t xml:space="preserve">, a more natural quantity to use </w:t>
@@ -1448,16 +1358,11 @@
           </wp:anchor>
         </w:drawing>
       </w:r>
-      <w:proofErr w:type="gramStart"/>
       <w:r>
         <w:t>w</w:t>
       </w:r>
       <w:r>
-        <w:t>here</w:t>
-      </w:r>
-      <w:proofErr w:type="gramEnd"/>
-      <w:r>
-        <w:t xml:space="preserve"> V is the voltage generated at the antenna output by an incoming field </w:t>
+        <w:t xml:space="preserve">here V is the voltage generated at the antenna output by an incoming field </w:t>
       </w:r>
       <m:oMath>
         <m:acc>
@@ -1487,15 +1392,7 @@
         <w:t xml:space="preserve"> </w:t>
       </w:r>
       <w:r>
-        <w:t xml:space="preserve">The </w:t>
-      </w:r>
-      <w:proofErr w:type="spellStart"/>
-      <w:r>
-        <w:t>vectorial</w:t>
-      </w:r>
-      <w:proofErr w:type="spellEnd"/>
-      <w:r>
-        <w:t xml:space="preserve"> quantity </w:t>
+        <w:t xml:space="preserve">The vectorial quantity </w:t>
       </w:r>
       <m:oMath>
         <m:acc>
@@ -2047,15 +1944,7 @@
           <w:b/>
           <w:i/>
         </w:rPr>
-        <w:t xml:space="preserve"> </w:t>
-      </w:r>
-      <w:proofErr w:type="gramStart"/>
-      <w:r>
-        <w:rPr>
-          <w:b/>
-          <w:i/>
-        </w:rPr>
-        <w:t>alon</w:t>
+        <w:t xml:space="preserve"> alon</w:t>
       </w:r>
       <w:r>
         <w:rPr>
@@ -2071,7 +1960,6 @@
         </w:rPr>
         <w:t xml:space="preserve">  </w:t>
       </w:r>
-      <w:proofErr w:type="gramEnd"/>
       <m:oMath>
         <m:acc>
           <m:accPr>
@@ -2252,13 +2140,8 @@
       <w:r>
         <w:t xml:space="preserve">GRAND </w:t>
       </w:r>
-      <w:proofErr w:type="spellStart"/>
-      <w:r>
-        <w:t>HorizonAntenna</w:t>
-      </w:r>
-      <w:proofErr w:type="spellEnd"/>
-      <w:r>
-        <w:t xml:space="preserve"> </w:t>
+      <w:r>
+        <w:t xml:space="preserve">HorizonAntenna </w:t>
       </w:r>
       <w:r>
         <w:t xml:space="preserve">(see section </w:t>
@@ -2382,14 +2265,12 @@
       <w:r>
         <w:t xml:space="preserve">The output file </w:t>
       </w:r>
-      <w:proofErr w:type="spellStart"/>
       <w:r>
         <w:rPr>
           <w:i/>
         </w:rPr>
         <w:t>HorizonAntenna_X.out</w:t>
       </w:r>
-      <w:proofErr w:type="spellEnd"/>
       <w:r>
         <w:t xml:space="preserve"> is available in the </w:t>
       </w:r>
@@ -2642,18 +2523,8 @@
           <w:b/>
           <w:i/>
         </w:rPr>
-        <w:t xml:space="preserve"> the formula allowing </w:t>
-      </w:r>
-      <w:proofErr w:type="gramStart"/>
-      <w:r>
-        <w:rPr>
-          <w:rFonts w:eastAsiaTheme="minorEastAsia"/>
-          <w:b/>
-          <w:i/>
-        </w:rPr>
-        <w:t>to compute</w:t>
-      </w:r>
-      <w:proofErr w:type="gramEnd"/>
+        <w:t xml:space="preserve"> the formula allowing to compute</w:t>
+      </w:r>
       <w:r>
         <w:rPr>
           <w:b/>
@@ -3052,19 +2923,11 @@
           <w:i/>
         </w:rPr>
       </w:pPr>
-      <w:proofErr w:type="gramStart"/>
-      <w:r>
-        <w:rPr>
-          <w:i/>
-        </w:rPr>
-        <w:t>where</w:t>
-      </w:r>
-      <w:proofErr w:type="gramEnd"/>
-      <w:r>
-        <w:rPr>
-          <w:i/>
-        </w:rPr>
-        <w:t xml:space="preserve"> Z</w:t>
+      <w:r>
+        <w:rPr>
+          <w:i/>
+        </w:rPr>
+        <w:t>where Z</w:t>
       </w:r>
       <w:r>
         <w:rPr>
@@ -3118,15 +2981,7 @@
         <w:t>L</w:t>
       </w:r>
       <w:r>
-        <w:t xml:space="preserve"> (see Fig. 1). The “</w:t>
-      </w:r>
-      <w:proofErr w:type="spellStart"/>
-      <w:r>
-        <w:t>usefull</w:t>
-      </w:r>
-      <w:proofErr w:type="spellEnd"/>
-      <w:r>
-        <w:t xml:space="preserve">” voltage generated at antenna output is </w:t>
+        <w:t xml:space="preserve"> (see Fig. 1). The “usefull” voltage generated at antenna output is </w:t>
       </w:r>
       <w:r>
         <w:lastRenderedPageBreak/>
@@ -3139,18 +2994,10 @@
         <w:t>L</w:t>
       </w:r>
       <w:r>
-        <w:t xml:space="preserve"> (see Fig. 1</w:t>
-      </w:r>
-      <w:proofErr w:type="gramStart"/>
-      <w:r>
-        <w:t xml:space="preserve">) </w:t>
-      </w:r>
-      <w:r>
-        <w:t xml:space="preserve"> and</w:t>
-      </w:r>
-      <w:proofErr w:type="gramEnd"/>
-      <w:r>
-        <w:t xml:space="preserve"> rather than </w:t>
+        <w:t xml:space="preserve"> (see Fig. 1) </w:t>
+      </w:r>
+      <w:r>
+        <w:t xml:space="preserve"> and rather than </w:t>
       </w:r>
       <m:oMath>
         <m:acc>
@@ -3528,16 +3375,7 @@
           <w:b/>
           <w:i/>
         </w:rPr>
-        <w:t xml:space="preserve"> = </w:t>
-      </w:r>
-      <w:proofErr w:type="spellStart"/>
-      <w:r>
-        <w:rPr>
-          <w:rFonts w:eastAsiaTheme="minorEastAsia"/>
-          <w:b/>
-          <w:i/>
-        </w:rPr>
-        <w:t>R</w:t>
+        <w:t xml:space="preserve"> = R</w:t>
       </w:r>
       <w:r>
         <w:rPr>
@@ -3565,7 +3403,6 @@
         </w:rPr>
         <w:t>L</w:t>
       </w:r>
-      <w:proofErr w:type="spellEnd"/>
       <w:r>
         <w:rPr>
           <w:rFonts w:eastAsiaTheme="minorEastAsia"/>
@@ -3706,9 +3543,8 @@
           <w:i/>
           <w:color w:val="A6A6A6" w:themeColor="background1" w:themeShade="A6"/>
         </w:rPr>
-        <w:t xml:space="preserve"> and compare your results of </w:t>
-      </w:r>
-      <w:proofErr w:type="gramStart"/>
+        <w:t xml:space="preserve"> and compare your results of exercises </w:t>
+      </w:r>
       <w:r>
         <w:rPr>
           <w:rFonts w:eastAsiaTheme="minorEastAsia"/>
@@ -3716,26 +3552,7 @@
           <w:i/>
           <w:color w:val="A6A6A6" w:themeColor="background1" w:themeShade="A6"/>
         </w:rPr>
-        <w:t xml:space="preserve">exercises </w:t>
-      </w:r>
-      <w:r>
-        <w:rPr>
-          <w:rFonts w:eastAsiaTheme="minorEastAsia"/>
-          <w:b/>
-          <w:i/>
-          <w:color w:val="A6A6A6" w:themeColor="background1" w:themeShade="A6"/>
-        </w:rPr>
-        <w:t xml:space="preserve"> n</w:t>
-      </w:r>
-      <w:proofErr w:type="gramEnd"/>
-      <w:r>
-        <w:rPr>
-          <w:rFonts w:eastAsiaTheme="minorEastAsia"/>
-          <w:b/>
-          <w:i/>
-          <w:color w:val="A6A6A6" w:themeColor="background1" w:themeShade="A6"/>
-        </w:rPr>
-        <w:t xml:space="preserve">°3 &amp; 4 to lines </w:t>
+        <w:t xml:space="preserve"> n°3 &amp; 4 to lines </w:t>
       </w:r>
       <w:r>
         <w:rPr>
@@ -4031,21 +3848,12 @@
           <w:rFonts w:eastAsiaTheme="minorEastAsia"/>
         </w:rPr>
       </w:pPr>
-      <w:proofErr w:type="gramStart"/>
-      <w:r>
-        <w:rPr>
-          <w:b/>
-          <w:i/>
-        </w:rPr>
-        <w:t>for</w:t>
-      </w:r>
-      <w:proofErr w:type="gramEnd"/>
-      <w:r>
-        <w:rPr>
-          <w:b/>
-          <w:i/>
-        </w:rPr>
-        <w:t xml:space="preserve"> a given voltage at antenna output V</w:t>
+      <w:r>
+        <w:rPr>
+          <w:b/>
+          <w:i/>
+        </w:rPr>
+        <w:t>for a given voltage at antenna output V</w:t>
       </w:r>
       <w:r>
         <w:rPr>
@@ -4545,15 +4353,7 @@
           <w:rFonts w:eastAsiaTheme="minorEastAsia"/>
           <w:b/>
         </w:rPr>
-        <w:t xml:space="preserve"> </w:t>
-      </w:r>
-      <w:proofErr w:type="spellStart"/>
-      <w:r>
-        <w:rPr>
-          <w:rFonts w:eastAsiaTheme="minorEastAsia"/>
-          <w:b/>
-        </w:rPr>
-        <w:t>Hor</w:t>
+        <w:t xml:space="preserve"> Hor</w:t>
       </w:r>
       <w:r>
         <w:rPr>
@@ -4562,7 +4362,6 @@
         </w:rPr>
         <w:t>izonAntenna</w:t>
       </w:r>
-      <w:proofErr w:type="spellEnd"/>
       <w:r>
         <w:rPr>
           <w:rFonts w:eastAsiaTheme="minorEastAsia"/>
@@ -4872,23 +4671,21 @@
         </w:rPr>
         <w:t>$DATAPATH/</w:t>
       </w:r>
-      <w:proofErr w:type="spellStart"/>
       <w:r>
         <w:rPr>
           <w:rFonts w:eastAsiaTheme="minorEastAsia"/>
           <w:b/>
           <w:color w:val="00B050"/>
         </w:rPr>
-        <w:t>HorizonAntenna_</w:t>
-      </w:r>
-      <w:proofErr w:type="gramStart"/>
+        <w:t>HorizonAntenna_X</w:t>
+      </w:r>
       <w:r>
         <w:rPr>
           <w:rFonts w:eastAsiaTheme="minorEastAsia"/>
           <w:b/>
           <w:color w:val="00B050"/>
         </w:rPr>
-        <w:t>X</w:t>
+        <w:t>.out</w:t>
       </w:r>
       <w:r>
         <w:rPr>
@@ -4896,9 +4693,8 @@
           <w:b/>
           <w:color w:val="00B050"/>
         </w:rPr>
-        <w:t>.out</w:t>
-      </w:r>
-      <w:proofErr w:type="spellEnd"/>
+        <w:t xml:space="preserve"> </w:t>
+      </w:r>
       <w:r>
         <w:rPr>
           <w:rFonts w:eastAsiaTheme="minorEastAsia"/>
@@ -4913,24 +4709,7 @@
           <w:b/>
           <w:color w:val="00B050"/>
         </w:rPr>
-        <w:t xml:space="preserve"> </w:t>
-      </w:r>
-      <w:r>
-        <w:rPr>
-          <w:rFonts w:eastAsiaTheme="minorEastAsia"/>
-          <w:b/>
-          <w:color w:val="00B050"/>
-        </w:rPr>
-        <w:t>50</w:t>
-      </w:r>
-      <w:proofErr w:type="gramEnd"/>
-      <w:r>
-        <w:rPr>
-          <w:rFonts w:eastAsiaTheme="minorEastAsia"/>
-          <w:b/>
-          <w:color w:val="00B050"/>
-        </w:rPr>
-        <w:t xml:space="preserve">” which </w:t>
+        <w:t xml:space="preserve">50” which </w:t>
       </w:r>
       <w:r>
         <w:rPr>
@@ -5002,23 +4781,13 @@
           <w:i/>
         </w:rPr>
       </w:pPr>
-      <w:proofErr w:type="spellStart"/>
-      <w:r>
-        <w:rPr>
-          <w:rFonts w:eastAsiaTheme="minorEastAsia"/>
-          <w:b/>
-          <w:i/>
-        </w:rPr>
-        <w:t>Quizz</w:t>
-      </w:r>
-      <w:proofErr w:type="spellEnd"/>
-      <w:r>
-        <w:rPr>
-          <w:rFonts w:eastAsiaTheme="minorEastAsia"/>
-          <w:b/>
-          <w:i/>
-        </w:rPr>
-        <w:t xml:space="preserve"> question</w:t>
+      <w:r>
+        <w:rPr>
+          <w:rFonts w:eastAsiaTheme="minorEastAsia"/>
+          <w:b/>
+          <w:i/>
+        </w:rPr>
+        <w:t>Quizz question</w:t>
       </w:r>
       <w:r>
         <w:rPr>
@@ -5034,16 +4803,7 @@
           <w:b/>
           <w:i/>
         </w:rPr>
-        <w:t xml:space="preserve">: why is the maximum of </w:t>
-      </w:r>
-      <w:proofErr w:type="spellStart"/>
-      <w:r>
-        <w:rPr>
-          <w:rFonts w:eastAsiaTheme="minorEastAsia"/>
-          <w:b/>
-          <w:i/>
-        </w:rPr>
-        <w:t>l</w:t>
+        <w:t>: why is the maximum of l</w:t>
       </w:r>
       <w:r>
         <w:rPr>
@@ -5054,7 +4814,6 @@
         </w:rPr>
         <w:t>eff</w:t>
       </w:r>
-      <w:proofErr w:type="spellEnd"/>
       <w:r>
         <w:rPr>
           <w:rFonts w:eastAsiaTheme="minorEastAsia"/>
@@ -5231,43 +4990,7 @@
           <w:b/>
           <w:i/>
         </w:rPr>
-        <w:t xml:space="preserve">NEC file name to </w:t>
-      </w:r>
-      <w:proofErr w:type="spellStart"/>
-      <w:r>
-        <w:rPr>
-          <w:rFonts w:eastAsiaTheme="minorEastAsia"/>
-          <w:b/>
-          <w:i/>
-        </w:rPr>
-        <w:t>HorizonAntenna_Y</w:t>
-      </w:r>
-      <w:proofErr w:type="spellEnd"/>
-      <w:r>
-        <w:rPr>
-          <w:rFonts w:eastAsiaTheme="minorEastAsia"/>
-          <w:b/>
-          <w:i/>
-        </w:rPr>
-        <w:t xml:space="preserve"> and </w:t>
-      </w:r>
-      <w:proofErr w:type="spellStart"/>
-      <w:r>
-        <w:rPr>
-          <w:rFonts w:eastAsiaTheme="minorEastAsia"/>
-          <w:b/>
-          <w:i/>
-        </w:rPr>
-        <w:t>HorizonAntenna_Z</w:t>
-      </w:r>
-      <w:proofErr w:type="spellEnd"/>
-      <w:r>
-        <w:rPr>
-          <w:rFonts w:eastAsiaTheme="minorEastAsia"/>
-          <w:b/>
-          <w:i/>
-        </w:rPr>
-        <w:t>.</w:t>
+        <w:t>NEC file name to HorizonAntenna_Y and HorizonAntenna_Z.</w:t>
       </w:r>
       <w:r>
         <w:rPr>
@@ -5277,23 +5000,13 @@
         </w:rPr>
         <w:t xml:space="preserve">  </w:t>
       </w:r>
-      <w:proofErr w:type="spellStart"/>
-      <w:r>
-        <w:rPr>
-          <w:rFonts w:eastAsiaTheme="minorEastAsia"/>
-          <w:b/>
-          <w:i/>
-        </w:rPr>
-        <w:t>Quizz</w:t>
-      </w:r>
-      <w:proofErr w:type="spellEnd"/>
-      <w:r>
-        <w:rPr>
-          <w:rFonts w:eastAsiaTheme="minorEastAsia"/>
-          <w:b/>
-          <w:i/>
-        </w:rPr>
-        <w:t xml:space="preserve"> question: is everything normal here?</w:t>
+      <w:r>
+        <w:rPr>
+          <w:rFonts w:eastAsiaTheme="minorEastAsia"/>
+          <w:b/>
+          <w:i/>
+        </w:rPr>
+        <w:t>Quizz question: is everything normal here?</w:t>
       </w:r>
       <w:r>
         <w:rPr>
@@ -5352,11 +5065,7 @@
         </w:rPr>
       </w:pPr>
       <w:r>
-        <w:t xml:space="preserve">Now that we have computed the </w:t>
-      </w:r>
-      <w:proofErr w:type="gramStart"/>
-      <w:r>
-        <w:t>matrix</w:t>
+        <w:t>Now that we have computed the matrix</w:t>
       </w:r>
       <w:r>
         <w:t xml:space="preserve">es </w:t>
@@ -5364,7 +5073,6 @@
       <w:r>
         <w:t xml:space="preserve"> </w:t>
       </w:r>
-      <w:proofErr w:type="gramEnd"/>
       <m:oMath>
         <m:sSubSup>
           <m:sSubSupPr>
@@ -5469,14 +5177,7 @@
         <w:rPr>
           <w:rFonts w:eastAsiaTheme="minorEastAsia"/>
         </w:rPr>
-        <w:t>To do that, we first have to write the electric field time traces [</w:t>
-      </w:r>
-      <w:proofErr w:type="gramStart"/>
-      <w:r>
-        <w:rPr>
-          <w:rFonts w:eastAsiaTheme="minorEastAsia"/>
-        </w:rPr>
-        <w:t>E</w:t>
+        <w:t>To do that, we first have to write the electric field time traces [E</w:t>
       </w:r>
       <w:r>
         <w:rPr>
@@ -5489,14 +5190,7 @@
         <w:rPr>
           <w:rFonts w:eastAsiaTheme="minorEastAsia"/>
         </w:rPr>
-        <w:t>(</w:t>
-      </w:r>
-      <w:proofErr w:type="gramEnd"/>
-      <w:r>
-        <w:rPr>
-          <w:rFonts w:eastAsiaTheme="minorEastAsia"/>
-        </w:rPr>
-        <w:t>t), E</w:t>
+        <w:t>(t), E</w:t>
       </w:r>
       <w:r>
         <w:rPr>
@@ -6635,21 +6329,12 @@
           <w:i/>
         </w:rPr>
       </w:pPr>
-      <w:proofErr w:type="spellStart"/>
-      <w:r>
-        <w:rPr>
-          <w:b/>
-          <w:i/>
-        </w:rPr>
-        <w:t>Quizz</w:t>
-      </w:r>
-      <w:proofErr w:type="spellEnd"/>
-      <w:r>
-        <w:rPr>
-          <w:b/>
-          <w:i/>
-        </w:rPr>
-        <w:t xml:space="preserve"> question: why is line 136 commented?</w:t>
+      <w:r>
+        <w:rPr>
+          <w:b/>
+          <w:i/>
+        </w:rPr>
+        <w:t>Quizz question: why is line 136 commented?</w:t>
       </w:r>
     </w:p>
     <w:p>
@@ -6666,16 +6351,15 @@
           <w:i/>
           <w:color w:val="BFBFBF" w:themeColor="background1" w:themeShade="BF"/>
         </w:rPr>
-        <w:t xml:space="preserve">Answer: see </w:t>
-      </w:r>
-      <w:proofErr w:type="spellStart"/>
+        <w:t>Answer: see qui</w:t>
+      </w:r>
       <w:r>
         <w:rPr>
           <w:b/>
           <w:i/>
           <w:color w:val="BFBFBF" w:themeColor="background1" w:themeShade="BF"/>
         </w:rPr>
-        <w:t>qui</w:t>
+        <w:t>z</w:t>
       </w:r>
       <w:r>
         <w:rPr>
@@ -6683,24 +6367,7 @@
           <w:i/>
           <w:color w:val="BFBFBF" w:themeColor="background1" w:themeShade="BF"/>
         </w:rPr>
-        <w:t>z</w:t>
-      </w:r>
-      <w:r>
-        <w:rPr>
-          <w:b/>
-          <w:i/>
-          <w:color w:val="BFBFBF" w:themeColor="background1" w:themeShade="BF"/>
-        </w:rPr>
-        <w:t>z</w:t>
-      </w:r>
-      <w:proofErr w:type="spellEnd"/>
-      <w:r>
-        <w:rPr>
-          <w:b/>
-          <w:i/>
-          <w:color w:val="BFBFBF" w:themeColor="background1" w:themeShade="BF"/>
-        </w:rPr>
-        <w:t xml:space="preserve"> question n°1.</w:t>
+        <w:t>z question n°1.</w:t>
       </w:r>
     </w:p>
     <w:p>
@@ -7332,22 +6999,13 @@
           <w:b/>
         </w:rPr>
       </w:pPr>
-      <w:proofErr w:type="gramStart"/>
       <w:r>
         <w:rPr>
           <w:rFonts w:eastAsiaTheme="minorEastAsia"/>
           <w:b/>
         </w:rPr>
         <w:lastRenderedPageBreak/>
-        <w:t>theta</w:t>
-      </w:r>
-      <w:proofErr w:type="gramEnd"/>
-      <w:r>
-        <w:rPr>
-          <w:rFonts w:eastAsiaTheme="minorEastAsia"/>
-          <w:b/>
-        </w:rPr>
-        <w:t xml:space="preserve"> = 180-theta_CR</w:t>
+        <w:t>theta = 180-theta_CR</w:t>
       </w:r>
     </w:p>
     <w:p>
@@ -7358,21 +7016,12 @@
           <w:b/>
         </w:rPr>
       </w:pPr>
-      <w:proofErr w:type="gramStart"/>
-      <w:r>
-        <w:rPr>
-          <w:rFonts w:eastAsiaTheme="minorEastAsia"/>
-          <w:b/>
-        </w:rPr>
-        <w:t>phi</w:t>
-      </w:r>
-      <w:proofErr w:type="gramEnd"/>
-      <w:r>
-        <w:rPr>
-          <w:rFonts w:eastAsiaTheme="minorEastAsia"/>
-          <w:b/>
-        </w:rPr>
-        <w:t xml:space="preserve"> = 180+phi_CR</w:t>
+      <w:r>
+        <w:rPr>
+          <w:rFonts w:eastAsiaTheme="minorEastAsia"/>
+          <w:b/>
+        </w:rPr>
+        <w:t>phi = 180+phi_CR</w:t>
       </w:r>
     </w:p>
     <w:p>
@@ -7383,53 +7032,12 @@
           <w:b/>
         </w:rPr>
       </w:pPr>
-      <w:proofErr w:type="gramStart"/>
-      <w:r>
-        <w:rPr>
-          <w:rFonts w:eastAsiaTheme="minorEastAsia"/>
-          <w:b/>
-        </w:rPr>
-        <w:t>where</w:t>
-      </w:r>
-      <w:proofErr w:type="gramEnd"/>
-      <w:r>
-        <w:rPr>
-          <w:rFonts w:eastAsiaTheme="minorEastAsia"/>
-          <w:b/>
-        </w:rPr>
-        <w:t xml:space="preserve"> (</w:t>
-      </w:r>
-      <w:proofErr w:type="spellStart"/>
-      <w:r>
-        <w:rPr>
-          <w:rFonts w:eastAsiaTheme="minorEastAsia"/>
-          <w:b/>
-        </w:rPr>
-        <w:t>theta_CR</w:t>
-      </w:r>
-      <w:proofErr w:type="spellEnd"/>
-      <w:r>
-        <w:rPr>
-          <w:rFonts w:eastAsiaTheme="minorEastAsia"/>
-          <w:b/>
-        </w:rPr>
-        <w:t xml:space="preserve">, </w:t>
-      </w:r>
-      <w:proofErr w:type="spellStart"/>
-      <w:r>
-        <w:rPr>
-          <w:rFonts w:eastAsiaTheme="minorEastAsia"/>
-          <w:b/>
-        </w:rPr>
-        <w:t>phi_CR</w:t>
-      </w:r>
-      <w:proofErr w:type="spellEnd"/>
-      <w:r>
-        <w:rPr>
-          <w:rFonts w:eastAsiaTheme="minorEastAsia"/>
-          <w:b/>
-        </w:rPr>
-        <w:t xml:space="preserve">) are the </w:t>
+      <w:r>
+        <w:rPr>
+          <w:rFonts w:eastAsiaTheme="minorEastAsia"/>
+          <w:b/>
+        </w:rPr>
+        <w:t xml:space="preserve">where (theta_CR, phi_CR) are the </w:t>
       </w:r>
       <w:r>
         <w:rPr>
@@ -7443,39 +7051,7 @@
           <w:rFonts w:eastAsiaTheme="minorEastAsia"/>
           <w:b/>
         </w:rPr>
-        <w:t xml:space="preserve">parameters from the </w:t>
-      </w:r>
-      <w:proofErr w:type="spellStart"/>
-      <w:r>
-        <w:rPr>
-          <w:rFonts w:eastAsiaTheme="minorEastAsia"/>
-          <w:b/>
-        </w:rPr>
-        <w:t>ZHAireS</w:t>
-      </w:r>
-      <w:proofErr w:type="spellEnd"/>
-      <w:r>
-        <w:rPr>
-          <w:rFonts w:eastAsiaTheme="minorEastAsia"/>
-          <w:b/>
-        </w:rPr>
-        <w:t xml:space="preserve"> .</w:t>
-      </w:r>
-      <w:proofErr w:type="spellStart"/>
-      <w:r>
-        <w:rPr>
-          <w:rFonts w:eastAsiaTheme="minorEastAsia"/>
-          <w:b/>
-        </w:rPr>
-        <w:t>inp</w:t>
-      </w:r>
-      <w:proofErr w:type="spellEnd"/>
-      <w:r>
-        <w:rPr>
-          <w:rFonts w:eastAsiaTheme="minorEastAsia"/>
-          <w:b/>
-        </w:rPr>
-        <w:t xml:space="preserve"> file.</w:t>
+        <w:t>parameters from the ZHAireS .inp file.</w:t>
       </w:r>
       <w:r>
         <w:rPr>
@@ -7493,21 +7069,12 @@
           <w:b/>
         </w:rPr>
       </w:pPr>
-      <w:proofErr w:type="gramStart"/>
-      <w:r>
-        <w:rPr>
-          <w:rFonts w:eastAsiaTheme="minorEastAsia"/>
-          <w:b/>
-        </w:rPr>
-        <w:t>and</w:t>
-      </w:r>
-      <w:proofErr w:type="gramEnd"/>
-      <w:r>
-        <w:rPr>
-          <w:rFonts w:eastAsiaTheme="minorEastAsia"/>
-          <w:b/>
-        </w:rPr>
-        <w:t xml:space="preserve"> ID corresponds to the antenna ID you prefer (if you are using </w:t>
+      <w:r>
+        <w:rPr>
+          <w:rFonts w:eastAsiaTheme="minorEastAsia"/>
+          <w:b/>
+        </w:rPr>
+        <w:t xml:space="preserve">and ID corresponds to the antenna ID you prefer (if you are using </w:t>
       </w:r>
       <w:r>
         <w:rPr>
@@ -7521,17 +7088,8 @@
           <w:rFonts w:eastAsiaTheme="minorEastAsia"/>
           <w:b/>
         </w:rPr>
-        <w:t>/</w:t>
-      </w:r>
-      <w:proofErr w:type="spellStart"/>
-      <w:r>
-        <w:rPr>
-          <w:rFonts w:eastAsiaTheme="minorEastAsia"/>
-          <w:b/>
-        </w:rPr>
-        <w:t>exampleShower</w:t>
-      </w:r>
-      <w:proofErr w:type="spellEnd"/>
+        <w:t>/exampleShower</w:t>
+      </w:r>
       <w:r>
         <w:rPr>
           <w:rFonts w:eastAsiaTheme="minorEastAsia"/>
@@ -7567,23 +7125,7 @@
           <w:rFonts w:eastAsiaTheme="minorEastAsia"/>
           <w:b/>
         </w:rPr>
-        <w:t xml:space="preserve">Also set </w:t>
-      </w:r>
-      <w:proofErr w:type="spellStart"/>
-      <w:r>
-        <w:rPr>
-          <w:rFonts w:eastAsiaTheme="minorEastAsia"/>
-          <w:b/>
-        </w:rPr>
-        <w:t>wkdir</w:t>
-      </w:r>
-      <w:proofErr w:type="spellEnd"/>
-      <w:r>
-        <w:rPr>
-          <w:rFonts w:eastAsiaTheme="minorEastAsia"/>
-          <w:b/>
-        </w:rPr>
-        <w:t xml:space="preserve"> (line #15 in code</w:t>
+        <w:t>Also set wkdir (line #15 in code</w:t>
       </w:r>
       <w:r>
         <w:rPr>
@@ -7660,7 +7202,6 @@
         </w:rPr>
         <w:t xml:space="preserve">: the function </w:t>
       </w:r>
-      <w:proofErr w:type="spellStart"/>
       <w:r>
         <w:rPr>
           <w:rFonts w:eastAsiaTheme="minorEastAsia"/>
@@ -7669,61 +7210,12 @@
         </w:rPr>
         <w:t>inputfromtxt</w:t>
       </w:r>
-      <w:proofErr w:type="spellEnd"/>
-      <w:r>
-        <w:rPr>
-          <w:rFonts w:eastAsiaTheme="minorEastAsia"/>
-          <w:b/>
-        </w:rPr>
-        <w:t xml:space="preserve"> in </w:t>
-      </w:r>
-      <w:proofErr w:type="spellStart"/>
-      <w:r>
-        <w:rPr>
-          <w:rFonts w:eastAsiaTheme="minorEastAsia"/>
-          <w:b/>
-        </w:rPr>
-        <w:t>computeVoltage</w:t>
-      </w:r>
-      <w:proofErr w:type="spellEnd"/>
-      <w:r>
-        <w:rPr>
-          <w:rFonts w:eastAsiaTheme="minorEastAsia"/>
-          <w:b/>
-        </w:rPr>
-        <w:t xml:space="preserve"> allows </w:t>
-      </w:r>
-      <w:proofErr w:type="gramStart"/>
-      <w:r>
-        <w:rPr>
-          <w:rFonts w:eastAsiaTheme="minorEastAsia"/>
-          <w:b/>
-        </w:rPr>
-        <w:t>to read</w:t>
-      </w:r>
-      <w:proofErr w:type="gramEnd"/>
-      <w:r>
-        <w:rPr>
-          <w:rFonts w:eastAsiaTheme="minorEastAsia"/>
-          <w:b/>
-        </w:rPr>
-        <w:t xml:space="preserve"> zenith and azimuth directly from the </w:t>
-      </w:r>
-      <w:proofErr w:type="spellStart"/>
-      <w:r>
-        <w:rPr>
-          <w:rFonts w:eastAsiaTheme="minorEastAsia"/>
-          <w:b/>
-        </w:rPr>
-        <w:t>ZHAireS</w:t>
-      </w:r>
-      <w:proofErr w:type="spellEnd"/>
-      <w:r>
-        <w:rPr>
-          <w:rFonts w:eastAsiaTheme="minorEastAsia"/>
-          <w:b/>
-        </w:rPr>
-        <w:t xml:space="preserve"> input file… But it is not fully implem</w:t>
+      <w:r>
+        <w:rPr>
+          <w:rFonts w:eastAsiaTheme="minorEastAsia"/>
+          <w:b/>
+        </w:rPr>
+        <w:t xml:space="preserve"> in computeVoltage allows to read zenith and azimuth directly from the ZHAireS input file… But it is not fully implem</w:t>
       </w:r>
       <w:r>
         <w:rPr>
@@ -7771,14 +7263,7 @@
         <w:rPr>
           <w:rFonts w:eastAsiaTheme="minorEastAsia"/>
         </w:rPr>
-        <w:t xml:space="preserve">A tilted antenna will have a different response than a vertical one to a wave coming from a same direction. Assuming that the antenna lobe (the map </w:t>
-      </w:r>
-      <w:proofErr w:type="gramStart"/>
-      <w:r>
-        <w:rPr>
-          <w:rFonts w:eastAsiaTheme="minorEastAsia"/>
-        </w:rPr>
-        <w:t>o</w:t>
+        <w:t>A tilted antenna will have a different response than a vertical one to a wave coming from a same direction. Assuming that the antenna lobe (the map o</w:t>
       </w:r>
       <w:r>
         <w:rPr>
@@ -7786,7 +7271,6 @@
         </w:rPr>
         <w:t xml:space="preserve">f </w:t>
       </w:r>
-      <w:proofErr w:type="gramEnd"/>
       <m:oMath>
         <m:acc>
           <m:accPr>
@@ -7842,21 +7326,7 @@
         <w:rPr>
           <w:rFonts w:eastAsiaTheme="minorEastAsia"/>
         </w:rPr>
-        <w:t>, see exercise n°6) is not def</w:t>
-      </w:r>
-      <w:proofErr w:type="spellStart"/>
-      <w:r>
-        <w:rPr>
-          <w:rFonts w:eastAsiaTheme="minorEastAsia"/>
-        </w:rPr>
-        <w:t>ormed</w:t>
-      </w:r>
-      <w:proofErr w:type="spellEnd"/>
-      <w:r>
-        <w:rPr>
-          <w:rFonts w:eastAsiaTheme="minorEastAsia"/>
-        </w:rPr>
-        <w:t xml:space="preserve"> when the antenna is titled</w:t>
+        <w:t>, see exercise n°6) is not deformed when the antenna is titled</w:t>
       </w:r>
       <w:r>
         <w:rPr>
@@ -8065,29 +7535,7 @@
         <w:rPr>
           <w:rFonts w:eastAsiaTheme="minorEastAsia"/>
         </w:rPr>
-        <w:t xml:space="preserve">done in </w:t>
-      </w:r>
-      <w:proofErr w:type="spellStart"/>
-      <w:r>
-        <w:rPr>
-          <w:rFonts w:eastAsiaTheme="minorEastAsia"/>
-        </w:rPr>
-        <w:t>modules</w:t>
-      </w:r>
-      <w:proofErr w:type="gramStart"/>
-      <w:r>
-        <w:rPr>
-          <w:rFonts w:eastAsiaTheme="minorEastAsia"/>
-        </w:rPr>
-        <w:t>:TopoToAntenna</w:t>
-      </w:r>
-      <w:proofErr w:type="spellEnd"/>
-      <w:proofErr w:type="gramEnd"/>
-      <w:r>
-        <w:rPr>
-          <w:rFonts w:eastAsiaTheme="minorEastAsia"/>
-        </w:rPr>
-        <w:t>()</w:t>
+        <w:t>done in modules:TopoToAntenna()</w:t>
       </w:r>
       <w:r>
         <w:rPr>
@@ -9222,7 +8670,6 @@
           <w:b/>
         </w:rPr>
       </w:pPr>
-      <w:proofErr w:type="spellStart"/>
       <w:r>
         <w:rPr>
           <w:rFonts w:eastAsiaTheme="minorEastAsia"/>
@@ -9236,15 +8683,7 @@
           <w:rFonts w:eastAsiaTheme="minorEastAsia"/>
           <w:b/>
         </w:rPr>
-        <w:t>ice</w:t>
-      </w:r>
-      <w:proofErr w:type="spellEnd"/>
-      <w:r>
-        <w:rPr>
-          <w:rFonts w:eastAsiaTheme="minorEastAsia"/>
-          <w:b/>
-        </w:rPr>
-        <w:t xml:space="preserve"> n°13</w:t>
+        <w:t>ice n°13</w:t>
       </w:r>
       <w:r>
         <w:rPr>
@@ -9369,7 +8808,6 @@
           <w:b/>
         </w:rPr>
       </w:pPr>
-      <w:proofErr w:type="gramStart"/>
       <w:r>
         <w:rPr>
           <w:rFonts w:eastAsiaTheme="minorEastAsia"/>
@@ -9377,7 +8815,6 @@
         </w:rPr>
         <w:t>and</w:t>
       </w:r>
-      <w:proofErr w:type="gramEnd"/>
     </w:p>
     <w:p>
       <w:pPr>
@@ -9451,7 +8888,6 @@
           <w:b/>
         </w:rPr>
       </w:pPr>
-      <w:proofErr w:type="gramStart"/>
       <w:r>
         <w:rPr>
           <w:rFonts w:eastAsiaTheme="minorEastAsia"/>
@@ -9459,7 +8895,6 @@
         </w:rPr>
         <w:t>or</w:t>
       </w:r>
-      <w:proofErr w:type="gramEnd"/>
     </w:p>
     <w:p>
       <w:pPr>
@@ -9547,7 +8982,6 @@
           <w:b/>
         </w:rPr>
       </w:pPr>
-      <w:proofErr w:type="gramStart"/>
       <w:r>
         <w:rPr>
           <w:rFonts w:eastAsiaTheme="minorEastAsia"/>
@@ -9555,7 +8989,6 @@
         </w:rPr>
         <w:t>or</w:t>
       </w:r>
-      <w:proofErr w:type="gramEnd"/>
     </w:p>
     <w:p>
       <w:pPr>
@@ -9652,21 +9085,12 @@
           <w:b/>
         </w:rPr>
       </w:pPr>
-      <w:proofErr w:type="spellStart"/>
-      <w:r>
-        <w:rPr>
-          <w:rFonts w:eastAsiaTheme="minorEastAsia"/>
-          <w:b/>
-        </w:rPr>
-        <w:t>Quizz</w:t>
-      </w:r>
-      <w:proofErr w:type="spellEnd"/>
-      <w:r>
-        <w:rPr>
-          <w:rFonts w:eastAsiaTheme="minorEastAsia"/>
-          <w:b/>
-        </w:rPr>
-        <w:t xml:space="preserve"> question: how mountain slopes</w:t>
+      <w:r>
+        <w:rPr>
+          <w:rFonts w:eastAsiaTheme="minorEastAsia"/>
+          <w:b/>
+        </w:rPr>
+        <w:t>Quizz question: how mountain slopes</w:t>
       </w:r>
       <w:r>
         <w:rPr>
@@ -9734,14 +9158,7 @@
         <w:rPr>
           <w:rFonts w:eastAsiaTheme="minorEastAsia"/>
         </w:rPr>
-        <w:t xml:space="preserve">Bonus II: </w:t>
-      </w:r>
-      <w:proofErr w:type="spellStart"/>
-      <w:r>
-        <w:rPr>
-          <w:rFonts w:eastAsiaTheme="minorEastAsia"/>
-        </w:rPr>
-        <w:t>X</w:t>
+        <w:t>Bonus II: X</w:t>
       </w:r>
       <w:r>
         <w:rPr>
@@ -9750,7 +9167,6 @@
         </w:rPr>
         <w:t>max</w:t>
       </w:r>
-      <w:proofErr w:type="spellEnd"/>
       <w:r>
         <w:rPr>
           <w:rFonts w:eastAsiaTheme="minorEastAsia"/>
@@ -9768,35 +9184,7 @@
         <w:rPr>
           <w:rFonts w:eastAsiaTheme="minorEastAsia"/>
         </w:rPr>
-        <w:t xml:space="preserve">For a </w:t>
-      </w:r>
-      <w:proofErr w:type="gramStart"/>
-      <w:r>
-        <w:rPr>
-          <w:rFonts w:eastAsiaTheme="minorEastAsia"/>
-        </w:rPr>
-        <w:t>very</w:t>
-      </w:r>
-      <w:proofErr w:type="gramEnd"/>
-      <w:r>
-        <w:rPr>
-          <w:rFonts w:eastAsiaTheme="minorEastAsia"/>
-        </w:rPr>
-        <w:t xml:space="preserve"> extended array, the size of the footprint may become non </w:t>
-      </w:r>
-      <w:proofErr w:type="spellStart"/>
-      <w:r>
-        <w:rPr>
-          <w:rFonts w:eastAsiaTheme="minorEastAsia"/>
-        </w:rPr>
-        <w:t>negligeable</w:t>
-      </w:r>
-      <w:proofErr w:type="spellEnd"/>
-      <w:r>
-        <w:rPr>
-          <w:rFonts w:eastAsiaTheme="minorEastAsia"/>
-        </w:rPr>
-        <w:t xml:space="preserve"> compared to the distance to the source. Atop of that, Earth curvature implies that a given direction translates in dif</w:t>
+        <w:t>For a very extended array, the size of the footprint may become non negligeable compared to the distance to the source. Atop of that, Earth curvature implies that a given direction translates in dif</w:t>
       </w:r>
       <w:r>
         <w:rPr>
@@ -9916,21 +9304,7 @@
         <w:rPr>
           <w:rFonts w:eastAsiaTheme="minorEastAsia"/>
         </w:rPr>
-        <w:t xml:space="preserve">consider that the source of the wave is located at </w:t>
-      </w:r>
-      <w:proofErr w:type="gramStart"/>
-      <w:r>
-        <w:rPr>
-          <w:rFonts w:eastAsiaTheme="minorEastAsia"/>
-        </w:rPr>
-        <w:t>the  position</w:t>
-      </w:r>
-      <w:proofErr w:type="gramEnd"/>
-      <w:r>
-        <w:rPr>
-          <w:rFonts w:eastAsiaTheme="minorEastAsia"/>
-        </w:rPr>
-        <w:t xml:space="preserve"> </w:t>
+        <w:t xml:space="preserve">consider that the source of the wave is located at the  position </w:t>
       </w:r>
       <m:oMath>
         <m:acc>
@@ -10444,19 +9818,11 @@
           <w:b/>
         </w:rPr>
       </w:pPr>
-      <w:proofErr w:type="spellStart"/>
-      <w:r>
-        <w:rPr>
-          <w:b/>
-        </w:rPr>
-        <w:t>Exercice</w:t>
-      </w:r>
-      <w:proofErr w:type="spellEnd"/>
-      <w:r>
-        <w:rPr>
-          <w:b/>
-        </w:rPr>
-        <w:t xml:space="preserve"> n°15</w:t>
+      <w:r>
+        <w:rPr>
+          <w:b/>
+        </w:rPr>
+        <w:t>Exercice n°15</w:t>
       </w:r>
       <w:r>
         <w:rPr>
@@ -10671,38 +10037,7 @@
           <w:i/>
           <w:color w:val="00B050"/>
         </w:rPr>
-        <w:t xml:space="preserve">You may use for that the function </w:t>
-      </w:r>
-      <w:proofErr w:type="spellStart"/>
-      <w:r>
-        <w:rPr>
-          <w:rFonts w:eastAsiaTheme="minorEastAsia"/>
-          <w:b/>
-          <w:i/>
-          <w:color w:val="00B050"/>
-        </w:rPr>
-        <w:t>signal_treatment</w:t>
-      </w:r>
-      <w:proofErr w:type="gramStart"/>
-      <w:r>
-        <w:rPr>
-          <w:rFonts w:eastAsiaTheme="minorEastAsia"/>
-          <w:b/>
-          <w:i/>
-          <w:color w:val="00B050"/>
-        </w:rPr>
-        <w:t>:filters</w:t>
-      </w:r>
-      <w:proofErr w:type="spellEnd"/>
-      <w:proofErr w:type="gramEnd"/>
-      <w:r>
-        <w:rPr>
-          <w:rFonts w:eastAsiaTheme="minorEastAsia"/>
-          <w:b/>
-          <w:i/>
-          <w:color w:val="00B050"/>
-        </w:rPr>
-        <w:t xml:space="preserve">().  </w:t>
+        <w:t xml:space="preserve">You may use for that the function signal_treatment:filters().  </w:t>
       </w:r>
       <w:r>
         <w:rPr>
@@ -10934,9 +10269,8 @@
           <w:i/>
           <w:color w:val="00B050"/>
         </w:rPr>
-        <w:t xml:space="preserve">: write a script displaying the max amplitude of the signals (Ex, </w:t>
-      </w:r>
-      <w:proofErr w:type="spellStart"/>
+        <w:t>: write a script displaying the max amplitude of the signals (Ex, Ey, Ez and E) as a function of antenna positions</w:t>
+      </w:r>
       <w:r>
         <w:rPr>
           <w:rFonts w:eastAsiaTheme="minorEastAsia"/>
@@ -10944,9 +10278,8 @@
           <w:i/>
           <w:color w:val="00B050"/>
         </w:rPr>
-        <w:t>Ey</w:t>
-      </w:r>
-      <w:proofErr w:type="spellEnd"/>
+        <w:t xml:space="preserve"> (so called amplitude pattern plot)</w:t>
+      </w:r>
       <w:r>
         <w:rPr>
           <w:rFonts w:eastAsiaTheme="minorEastAsia"/>
@@ -10954,9 +10287,8 @@
           <w:i/>
           <w:color w:val="00B050"/>
         </w:rPr>
-        <w:t xml:space="preserve">, </w:t>
-      </w:r>
-      <w:proofErr w:type="spellStart"/>
+        <w:t>.</w:t>
+      </w:r>
       <w:r>
         <w:rPr>
           <w:rFonts w:eastAsiaTheme="minorEastAsia"/>
@@ -10964,9 +10296,8 @@
           <w:i/>
           <w:color w:val="00B050"/>
         </w:rPr>
-        <w:t>Ez</w:t>
-      </w:r>
-      <w:proofErr w:type="spellEnd"/>
+        <w:t xml:space="preserve"> Spot the Cerenkov ring. See how varying frequency change</w:t>
+      </w:r>
       <w:r>
         <w:rPr>
           <w:rFonts w:eastAsiaTheme="minorEastAsia"/>
@@ -10974,7 +10305,7 @@
           <w:i/>
           <w:color w:val="00B050"/>
         </w:rPr>
-        <w:t xml:space="preserve"> and E) as a function of antenna positions</w:t>
+        <w:t>s</w:t>
       </w:r>
       <w:r>
         <w:rPr>
@@ -10983,7 +10314,7 @@
           <w:i/>
           <w:color w:val="00B050"/>
         </w:rPr>
-        <w:t xml:space="preserve"> (so called amplitude pattern plot)</w:t>
+        <w:t xml:space="preserve"> the pattern</w:t>
       </w:r>
       <w:r>
         <w:rPr>
@@ -11001,7 +10332,7 @@
           <w:i/>
           <w:color w:val="00B050"/>
         </w:rPr>
-        <w:t xml:space="preserve"> Spot the Cerenkov ring. See how varying frequency change</w:t>
+        <w:t xml:space="preserve"> Difficulty: easy</w:t>
       </w:r>
       <w:r>
         <w:rPr>
@@ -11010,60 +10341,88 @@
           <w:i/>
           <w:color w:val="00B050"/>
         </w:rPr>
-        <w:t>s</w:t>
-      </w:r>
-      <w:r>
-        <w:rPr>
-          <w:rFonts w:eastAsiaTheme="minorEastAsia"/>
-          <w:b/>
-          <w:i/>
-          <w:color w:val="00B050"/>
-        </w:rPr>
-        <w:t xml:space="preserve"> the pattern</w:t>
-      </w:r>
-      <w:r>
-        <w:rPr>
-          <w:rFonts w:eastAsiaTheme="minorEastAsia"/>
-          <w:b/>
-          <w:i/>
-          <w:color w:val="00B050"/>
-        </w:rPr>
         <w:t>.</w:t>
       </w:r>
-      <w:r>
-        <w:rPr>
-          <w:rFonts w:eastAsiaTheme="minorEastAsia"/>
-          <w:b/>
-          <w:i/>
-          <w:color w:val="00B050"/>
-        </w:rPr>
-        <w:t xml:space="preserve"> Difficulty: easy</w:t>
-      </w:r>
-      <w:r>
-        <w:rPr>
-          <w:rFonts w:eastAsiaTheme="minorEastAsia"/>
-          <w:b/>
-          <w:i/>
-          <w:color w:val="00B050"/>
+    </w:p>
+    <w:p>
+      <w:pPr>
+        <w:rPr>
+          <w:rFonts w:eastAsiaTheme="minorEastAsia"/>
+          <w:b/>
+          <w:color w:val="BFBFBF" w:themeColor="background1" w:themeShade="BF"/>
+        </w:rPr>
+      </w:pPr>
+      <w:r>
+        <w:rPr>
+          <w:rFonts w:eastAsiaTheme="minorEastAsia"/>
+          <w:b/>
+          <w:color w:val="BFBFBF" w:themeColor="background1" w:themeShade="BF"/>
+        </w:rPr>
+        <w:t>Hint: use script example_plot_2D.py</w:t>
+      </w:r>
+      <w:r>
+        <w:rPr>
+          <w:rFonts w:eastAsiaTheme="minorEastAsia"/>
+          <w:b/>
+          <w:color w:val="BFBFBF" w:themeColor="background1" w:themeShade="BF"/>
+        </w:rPr>
+        <w:t xml:space="preserve"> </w:t>
+      </w:r>
+      <w:r>
+        <w:rPr>
+          <w:rFonts w:eastAsiaTheme="minorEastAsia"/>
+          <w:b/>
+          <w:color w:val="BFBFBF" w:themeColor="background1" w:themeShade="BF"/>
+        </w:rPr>
+        <w:t xml:space="preserve">as a guide </w:t>
+      </w:r>
+      <w:r>
+        <w:rPr>
+          <w:rFonts w:eastAsiaTheme="minorEastAsia"/>
+          <w:b/>
+          <w:color w:val="BFBFBF" w:themeColor="background1" w:themeShade="BF"/>
+        </w:rPr>
+        <w:t xml:space="preserve">and </w:t>
+      </w:r>
+      <w:r>
+        <w:rPr>
+          <w:rFonts w:eastAsiaTheme="minorEastAsia"/>
+          <w:b/>
+          <w:color w:val="BFBFBF" w:themeColor="background1" w:themeShade="BF"/>
+        </w:rPr>
+        <w:t xml:space="preserve">display </w:t>
+      </w:r>
+      <w:r>
+        <w:rPr>
+          <w:rFonts w:eastAsiaTheme="minorEastAsia"/>
+          <w:b/>
+          <w:color w:val="BFBFBF" w:themeColor="background1" w:themeShade="BF"/>
+        </w:rPr>
+        <w:t>a large event from the RadioMorphing micro-session</w:t>
+      </w:r>
+      <w:r>
+        <w:rPr>
+          <w:rFonts w:eastAsiaTheme="minorEastAsia"/>
+          <w:b/>
+          <w:color w:val="BFBFBF" w:themeColor="background1" w:themeShade="BF"/>
         </w:rPr>
         <w:t>.</w:t>
       </w:r>
-    </w:p>
-    <w:p>
-      <w:pPr>
+      <w:r>
         <w:rPr>
           <w:rFonts w:eastAsiaTheme="minorEastAsia"/>
           <w:b/>
           <w:color w:val="BFBFBF" w:themeColor="background1" w:themeShade="BF"/>
         </w:rPr>
-      </w:pPr>
+        <w:t xml:space="preserve"> Sti</w:t>
+      </w:r>
       <w:r>
         <w:rPr>
           <w:rFonts w:eastAsiaTheme="minorEastAsia"/>
           <w:b/>
           <w:color w:val="BFBFBF" w:themeColor="background1" w:themeShade="BF"/>
         </w:rPr>
-        <w:t>Hint: use script example_plot_2D.py</w:t>
+        <w:t>ll missing: a large G</w:t>
       </w:r>
       <w:r>
         <w:rPr>
@@ -11071,15 +10430,123 @@
           <w:b/>
           <w:color w:val="BFBFBF" w:themeColor="background1" w:themeShade="BF"/>
         </w:rPr>
-        <w:t xml:space="preserve"> </w:t>
-      </w:r>
+        <w:t>P300 event.</w:t>
+      </w:r>
+    </w:p>
+    <w:p>
+      <w:pPr>
+        <w:rPr>
+          <w:rFonts w:eastAsiaTheme="minorEastAsia"/>
+          <w:b/>
+          <w:i/>
+          <w:color w:val="000000" w:themeColor="text1"/>
+        </w:rPr>
+      </w:pPr>
+      <w:r>
+        <w:rPr>
+          <w:rFonts w:eastAsiaTheme="minorEastAsia"/>
+          <w:b/>
+          <w:i/>
+          <w:color w:val="000000" w:themeColor="text1"/>
+        </w:rPr>
+        <w:t>Exercis</w:t>
+      </w:r>
+      <w:r>
+        <w:rPr>
+          <w:rFonts w:eastAsiaTheme="minorEastAsia"/>
+          <w:b/>
+          <w:i/>
+          <w:color w:val="000000" w:themeColor="text1"/>
+        </w:rPr>
+        <w:t>e n°18</w:t>
+      </w:r>
+      <w:r>
+        <w:rPr>
+          <w:rFonts w:eastAsiaTheme="minorEastAsia"/>
+          <w:b/>
+          <w:i/>
+          <w:color w:val="000000" w:themeColor="text1"/>
+        </w:rPr>
+        <w:t>: compute polarization angles (</w:t>
+      </w:r>
+      <w:r>
+        <w:rPr>
+          <w:rFonts w:ascii="Symbol" w:eastAsiaTheme="minorEastAsia" w:hAnsi="Symbol"/>
+          <w:i/>
+          <w:color w:val="000000" w:themeColor="text1"/>
+        </w:rPr>
+        <w:t></w:t>
+      </w:r>
+      <w:r>
+        <w:rPr>
+          <w:rFonts w:ascii="Symbol" w:eastAsiaTheme="minorEastAsia" w:hAnsi="Symbol"/>
+          <w:b/>
+          <w:i/>
+          <w:color w:val="000000" w:themeColor="text1"/>
+        </w:rPr>
+        <w:t></w:t>
+      </w:r>
+      <w:r>
+        <w:rPr>
+          <w:rFonts w:ascii="Symbol" w:eastAsiaTheme="minorEastAsia" w:hAnsi="Symbol"/>
+          <w:b/>
+          <w:i/>
+          <w:color w:val="000000" w:themeColor="text1"/>
+        </w:rPr>
+        <w:t></w:t>
+      </w:r>
+      <w:r>
+        <w:rPr>
+          <w:rFonts w:eastAsiaTheme="minorEastAsia"/>
+          <w:b/>
+          <w:i/>
+          <w:color w:val="000000" w:themeColor="text1"/>
+        </w:rPr>
+        <w:t xml:space="preserve">) and plot them as a function of position as well. </w:t>
+      </w:r>
+      <w:r>
+        <w:rPr>
+          <w:rFonts w:eastAsiaTheme="minorEastAsia"/>
+          <w:b/>
+          <w:i/>
+          <w:color w:val="000000" w:themeColor="text1"/>
+        </w:rPr>
+        <w:t xml:space="preserve">Spot the geomagnetic/charge excess asymmetry. </w:t>
+      </w:r>
+      <w:r>
+        <w:rPr>
+          <w:rFonts w:eastAsiaTheme="minorEastAsia"/>
+          <w:b/>
+          <w:i/>
+          <w:color w:val="000000" w:themeColor="text1"/>
+        </w:rPr>
+        <w:t>Difficulty: moderate</w:t>
+      </w:r>
+      <w:r>
+        <w:rPr>
+          <w:rFonts w:eastAsiaTheme="minorEastAsia"/>
+          <w:b/>
+          <w:i/>
+          <w:color w:val="000000" w:themeColor="text1"/>
+        </w:rPr>
+        <w:t>.</w:t>
+      </w:r>
+    </w:p>
+    <w:p>
+      <w:pPr>
+        <w:rPr>
+          <w:rFonts w:eastAsiaTheme="minorEastAsia"/>
+          <w:b/>
+          <w:color w:val="000000" w:themeColor="text1"/>
+        </w:rPr>
+      </w:pPr>
       <w:r>
         <w:rPr>
           <w:rFonts w:eastAsiaTheme="minorEastAsia"/>
           <w:b/>
           <w:color w:val="BFBFBF" w:themeColor="background1" w:themeShade="BF"/>
         </w:rPr>
-        <w:t xml:space="preserve">as a guide </w:t>
+        <w:t xml:space="preserve">Hint: use </w:t>
       </w:r>
       <w:r>
         <w:rPr>
@@ -11087,244 +10554,16 @@
           <w:b/>
           <w:color w:val="BFBFBF" w:themeColor="background1" w:themeShade="BF"/>
         </w:rPr>
-        <w:t xml:space="preserve">and </w:t>
-      </w:r>
-      <w:r>
-        <w:rPr>
-          <w:rFonts w:eastAsiaTheme="minorEastAsia"/>
-          <w:b/>
-          <w:color w:val="BFBFBF" w:themeColor="background1" w:themeShade="BF"/>
-        </w:rPr>
-        <w:t xml:space="preserve">display </w:t>
-      </w:r>
-      <w:r>
-        <w:rPr>
-          <w:rFonts w:eastAsiaTheme="minorEastAsia"/>
-          <w:b/>
-          <w:color w:val="BFBFBF" w:themeColor="background1" w:themeShade="BF"/>
-        </w:rPr>
-        <w:t xml:space="preserve">a large event from the </w:t>
-      </w:r>
-      <w:proofErr w:type="spellStart"/>
-      <w:r>
-        <w:rPr>
-          <w:rFonts w:eastAsiaTheme="minorEastAsia"/>
-          <w:b/>
-          <w:color w:val="BFBFBF" w:themeColor="background1" w:themeShade="BF"/>
-        </w:rPr>
-        <w:t>RadioMorphing</w:t>
-      </w:r>
-      <w:proofErr w:type="spellEnd"/>
-      <w:r>
-        <w:rPr>
-          <w:rFonts w:eastAsiaTheme="minorEastAsia"/>
-          <w:b/>
-          <w:color w:val="BFBFBF" w:themeColor="background1" w:themeShade="BF"/>
-        </w:rPr>
-        <w:t xml:space="preserve"> micro-session</w:t>
-      </w:r>
-      <w:r>
-        <w:rPr>
-          <w:rFonts w:eastAsiaTheme="minorEastAsia"/>
-          <w:b/>
-          <w:color w:val="BFBFBF" w:themeColor="background1" w:themeShade="BF"/>
-        </w:rPr>
-        <w:t>.</w:t>
-      </w:r>
-      <w:r>
-        <w:rPr>
-          <w:rFonts w:eastAsiaTheme="minorEastAsia"/>
-          <w:b/>
-          <w:color w:val="BFBFBF" w:themeColor="background1" w:themeShade="BF"/>
-        </w:rPr>
-        <w:t xml:space="preserve"> </w:t>
-      </w:r>
-      <w:proofErr w:type="gramStart"/>
-      <w:r>
-        <w:rPr>
-          <w:rFonts w:eastAsiaTheme="minorEastAsia"/>
-          <w:b/>
-          <w:color w:val="BFBFBF" w:themeColor="background1" w:themeShade="BF"/>
-        </w:rPr>
-        <w:t>Sti</w:t>
-      </w:r>
-      <w:r>
-        <w:rPr>
-          <w:rFonts w:eastAsiaTheme="minorEastAsia"/>
-          <w:b/>
-          <w:color w:val="BFBFBF" w:themeColor="background1" w:themeShade="BF"/>
-        </w:rPr>
-        <w:t>ll missing: a large G</w:t>
-      </w:r>
-      <w:r>
-        <w:rPr>
-          <w:rFonts w:eastAsiaTheme="minorEastAsia"/>
-          <w:b/>
-          <w:color w:val="BFBFBF" w:themeColor="background1" w:themeShade="BF"/>
-        </w:rPr>
-        <w:t>P300 event.</w:t>
-      </w:r>
-      <w:proofErr w:type="gramEnd"/>
-    </w:p>
-    <w:p>
-      <w:pPr>
-        <w:rPr>
-          <w:rFonts w:eastAsiaTheme="minorEastAsia"/>
-          <w:b/>
-          <w:i/>
-          <w:color w:val="000000" w:themeColor="text1"/>
-        </w:rPr>
-      </w:pPr>
-      <w:r>
-        <w:rPr>
-          <w:rFonts w:eastAsiaTheme="minorEastAsia"/>
-          <w:b/>
-          <w:i/>
-          <w:color w:val="000000" w:themeColor="text1"/>
-        </w:rPr>
-        <w:t>Exercis</w:t>
-      </w:r>
-      <w:r>
-        <w:rPr>
-          <w:rFonts w:eastAsiaTheme="minorEastAsia"/>
-          <w:b/>
-          <w:i/>
-          <w:color w:val="000000" w:themeColor="text1"/>
-        </w:rPr>
-        <w:t>e n°18</w:t>
-      </w:r>
-      <w:r>
-        <w:rPr>
-          <w:rFonts w:eastAsiaTheme="minorEastAsia"/>
-          <w:b/>
-          <w:i/>
-          <w:color w:val="000000" w:themeColor="text1"/>
-        </w:rPr>
-        <w:t>: compute polarization angles (</w:t>
-      </w:r>
-      <w:r>
-        <w:rPr>
-          <w:rFonts w:ascii="Symbol" w:eastAsiaTheme="minorEastAsia" w:hAnsi="Symbol"/>
-          <w:i/>
-          <w:color w:val="000000" w:themeColor="text1"/>
-        </w:rPr>
-        <w:t></w:t>
-      </w:r>
-      <w:r>
-        <w:rPr>
-          <w:rFonts w:ascii="Symbol" w:eastAsiaTheme="minorEastAsia" w:hAnsi="Symbol"/>
-          <w:b/>
-          <w:i/>
-          <w:color w:val="000000" w:themeColor="text1"/>
-        </w:rPr>
-        <w:t></w:t>
-      </w:r>
-      <w:r>
-        <w:rPr>
-          <w:rFonts w:ascii="Symbol" w:eastAsiaTheme="minorEastAsia" w:hAnsi="Symbol"/>
-          <w:b/>
-          <w:i/>
-          <w:color w:val="000000" w:themeColor="text1"/>
-        </w:rPr>
-        <w:t></w:t>
-      </w:r>
-      <w:r>
-        <w:rPr>
-          <w:rFonts w:eastAsiaTheme="minorEastAsia"/>
-          <w:b/>
-          <w:i/>
-          <w:color w:val="000000" w:themeColor="text1"/>
-        </w:rPr>
-        <w:t xml:space="preserve">) and plot them as a function of position as well. </w:t>
-      </w:r>
-      <w:r>
-        <w:rPr>
-          <w:rFonts w:eastAsiaTheme="minorEastAsia"/>
-          <w:b/>
-          <w:i/>
-          <w:color w:val="000000" w:themeColor="text1"/>
-        </w:rPr>
-        <w:t xml:space="preserve">Spot the geomagnetic/charge excess asymmetry. </w:t>
-      </w:r>
-      <w:r>
-        <w:rPr>
-          <w:rFonts w:eastAsiaTheme="minorEastAsia"/>
-          <w:b/>
-          <w:i/>
-          <w:color w:val="000000" w:themeColor="text1"/>
-        </w:rPr>
-        <w:t>Difficulty: moderate</w:t>
-      </w:r>
-      <w:r>
-        <w:rPr>
-          <w:rFonts w:eastAsiaTheme="minorEastAsia"/>
-          <w:b/>
-          <w:i/>
-          <w:color w:val="000000" w:themeColor="text1"/>
-        </w:rPr>
-        <w:t>.</w:t>
-      </w:r>
-    </w:p>
-    <w:p>
-      <w:pPr>
-        <w:rPr>
-          <w:rFonts w:eastAsiaTheme="minorEastAsia"/>
-          <w:b/>
-          <w:color w:val="000000" w:themeColor="text1"/>
-        </w:rPr>
-      </w:pPr>
-      <w:r>
-        <w:rPr>
-          <w:rFonts w:eastAsiaTheme="minorEastAsia"/>
-          <w:b/>
-          <w:color w:val="BFBFBF" w:themeColor="background1" w:themeShade="BF"/>
-        </w:rPr>
-        <w:t xml:space="preserve">Hint: use </w:t>
-      </w:r>
-      <w:r>
-        <w:rPr>
-          <w:rFonts w:eastAsiaTheme="minorEastAsia"/>
-          <w:b/>
-          <w:color w:val="BFBFBF" w:themeColor="background1" w:themeShade="BF"/>
-        </w:rPr>
-        <w:t xml:space="preserve">the </w:t>
-      </w:r>
-      <w:proofErr w:type="spellStart"/>
-      <w:r>
-        <w:rPr>
-          <w:rFonts w:eastAsiaTheme="minorEastAsia"/>
-          <w:b/>
-          <w:color w:val="BFBFBF" w:themeColor="background1" w:themeShade="BF"/>
-        </w:rPr>
-        <w:t>matplotlib</w:t>
-      </w:r>
-      <w:proofErr w:type="spellEnd"/>
-      <w:r>
-        <w:rPr>
-          <w:rFonts w:eastAsiaTheme="minorEastAsia"/>
-          <w:b/>
-          <w:color w:val="BFBFBF" w:themeColor="background1" w:themeShade="BF"/>
-        </w:rPr>
-        <w:t xml:space="preserve"> </w:t>
+        <w:t xml:space="preserve">the matplotlib </w:t>
       </w:r>
       <w:hyperlink r:id="rId18" w:history="1">
-        <w:proofErr w:type="gramStart"/>
         <w:r>
           <w:rPr>
             <w:rStyle w:val="Lienhypertexte"/>
             <w:rFonts w:eastAsiaTheme="minorEastAsia"/>
             <w:b/>
           </w:rPr>
-          <w:t>quiver(</w:t>
-        </w:r>
-        <w:proofErr w:type="gramEnd"/>
-        <w:r>
-          <w:rPr>
-            <w:rStyle w:val="Lienhypertexte"/>
-            <w:rFonts w:eastAsiaTheme="minorEastAsia"/>
-            <w:b/>
-          </w:rPr>
-          <w:t>)</w:t>
+          <w:t>quiver()</w:t>
         </w:r>
       </w:hyperlink>
       <w:r>
@@ -11459,42 +10698,21 @@
         <w:t xml:space="preserve">directory </w:t>
       </w:r>
       <w:r>
-        <w:t>/</w:t>
-      </w:r>
-      <w:proofErr w:type="spellStart"/>
-      <w:r>
-        <w:t>sps</w:t>
-      </w:r>
-      <w:proofErr w:type="spellEnd"/>
-      <w:r>
-        <w:t>/</w:t>
-      </w:r>
-      <w:proofErr w:type="spellStart"/>
-      <w:r>
-        <w:t>hep</w:t>
-      </w:r>
-      <w:proofErr w:type="spellEnd"/>
-      <w:r>
-        <w:t>/trend/</w:t>
-      </w:r>
-      <w:proofErr w:type="spellStart"/>
-      <w:r>
-        <w:t>HandsOn</w:t>
-      </w:r>
-      <w:proofErr w:type="spellEnd"/>
-      <w:r>
-        <w:t xml:space="preserve">/data </w:t>
-      </w:r>
-      <w:r>
-        <w:t>@ IN2P3 computing center</w:t>
-      </w:r>
-      <w:r>
-        <w:t>. Copy it lo</w:t>
+        <w:t>/sps/hep/trend/h</w:t>
       </w:r>
       <w:bookmarkStart w:id="0" w:name="_GoBack"/>
       <w:bookmarkEnd w:id="0"/>
       <w:r>
-        <w:t>ca</w:t>
+        <w:t>ands_o</w:t>
+      </w:r>
+      <w:r>
+        <w:t xml:space="preserve">n/data </w:t>
+      </w:r>
+      <w:r>
+        <w:t>@ IN2P3 computing center</w:t>
+      </w:r>
+      <w:r>
+        <w:t>. Copy it loca</w:t>
       </w:r>
       <w:r>
         <w:t>l</w:t>
@@ -13330,7 +12548,7 @@
 </file>
 
 <file path=customXml/itemProps1.xml><?xml version="1.0" encoding="utf-8"?>
-<ds:datastoreItem xmlns:ds="http://schemas.openxmlformats.org/officeDocument/2006/customXml" ds:itemID="{6008EC14-62DD-4FA2-A2A2-D5A84880E965}">
+<ds:datastoreItem xmlns:ds="http://schemas.openxmlformats.org/officeDocument/2006/customXml" ds:itemID="{1904F675-AAB8-4A2A-A7BE-F6BE0A275892}">
   <ds:schemaRefs>
     <ds:schemaRef ds:uri="http://schemas.openxmlformats.org/officeDocument/2006/bibliography"/>
   </ds:schemaRefs>

</xml_diff>